<commit_message>
Please have a look at the write up
</commit_message>
<xml_diff>
--- a/LogisticRegression & NaiveBayes/PA2 writeup.docx
+++ b/LogisticRegression & NaiveBayes/PA2 writeup.docx
@@ -61,22 +61,151 @@
     </w:p>
     <w:p>
       <w:r>
+        <w:tab/>
+      </w:r>
+      <w:r>
+        <w:t>Confusion matrix for Naïve Bayes alg</w:t>
+      </w:r>
+      <w:r>
+        <w:t>orithm with Laplace Correction on the simplified dataset</w:t>
+      </w:r>
+      <w:r>
+        <w:t xml:space="preserve"> using our code.</w:t>
+      </w:r>
+    </w:p>
+    <w:tbl>
+      <w:tblPr>
+        <w:tblStyle w:val="TableGrid"/>
+        <w:tblpPr w:leftFromText="180" w:rightFromText="180" w:vertAnchor="text" w:horzAnchor="margin" w:tblpXSpec="center" w:tblpY="136"/>
+        <w:tblOverlap w:val="never"/>
+        <w:tblW w:w="0" w:type="auto"/>
+        <w:tblLook w:val="04A0" w:firstRow="1" w:lastRow="0" w:firstColumn="1" w:lastColumn="0" w:noHBand="0" w:noVBand="1"/>
+      </w:tblPr>
+      <w:tblGrid>
+        <w:gridCol w:w="1483"/>
+        <w:gridCol w:w="1483"/>
+        <w:gridCol w:w="1483"/>
+      </w:tblGrid>
+      <w:tr>
+        <w:trPr>
+          <w:trHeight w:val="608"/>
+        </w:trPr>
+        <w:tc>
+          <w:tcPr>
+            <w:tcW w:w="1483" w:type="dxa"/>
+          </w:tcPr>
+          <w:p/>
+        </w:tc>
+        <w:tc>
+          <w:tcPr>
+            <w:tcW w:w="1483" w:type="dxa"/>
+          </w:tcPr>
+          <w:p>
+            <w:r>
+              <w:t>1</w:t>
+            </w:r>
+          </w:p>
+        </w:tc>
+        <w:tc>
+          <w:tcPr>
+            <w:tcW w:w="1483" w:type="dxa"/>
+          </w:tcPr>
+          <w:p>
+            <w:r>
+              <w:t>0</w:t>
+            </w:r>
+          </w:p>
+        </w:tc>
+      </w:tr>
+      <w:tr>
+        <w:trPr>
+          <w:trHeight w:val="574"/>
+        </w:trPr>
+        <w:tc>
+          <w:tcPr>
+            <w:tcW w:w="1483" w:type="dxa"/>
+          </w:tcPr>
+          <w:p>
+            <w:r>
+              <w:t>1</w:t>
+            </w:r>
+          </w:p>
+        </w:tc>
+        <w:tc>
+          <w:tcPr>
+            <w:tcW w:w="1483" w:type="dxa"/>
+          </w:tcPr>
+          <w:p>
+            <w:r>
+              <w:t>14</w:t>
+            </w:r>
+          </w:p>
+        </w:tc>
+        <w:tc>
+          <w:tcPr>
+            <w:tcW w:w="1483" w:type="dxa"/>
+          </w:tcPr>
+          <w:p>
+            <w:r>
+              <w:t>0</w:t>
+            </w:r>
+          </w:p>
+        </w:tc>
+      </w:tr>
+      <w:tr>
+        <w:trPr>
+          <w:trHeight w:val="574"/>
+        </w:trPr>
+        <w:tc>
+          <w:tcPr>
+            <w:tcW w:w="1483" w:type="dxa"/>
+          </w:tcPr>
+          <w:p>
+            <w:r>
+              <w:t>0</w:t>
+            </w:r>
+          </w:p>
+        </w:tc>
+        <w:tc>
+          <w:tcPr>
+            <w:tcW w:w="1483" w:type="dxa"/>
+          </w:tcPr>
+          <w:p>
+            <w:r>
+              <w:t>0</w:t>
+            </w:r>
+          </w:p>
+        </w:tc>
+        <w:tc>
+          <w:tcPr>
+            <w:tcW w:w="1483" w:type="dxa"/>
+          </w:tcPr>
+          <w:p>
+            <w:r>
+              <w:t>21</w:t>
+            </w:r>
+          </w:p>
+        </w:tc>
+      </w:tr>
+    </w:tbl>
+    <w:p>
+      <w:r>
         <w:rPr>
           <w:noProof/>
         </w:rPr>
         <mc:AlternateContent>
           <mc:Choice Requires="wps">
             <w:drawing>
-              <wp:anchor distT="45720" distB="45720" distL="114300" distR="114300" simplePos="0" relativeHeight="251659264" behindDoc="1" locked="0" layoutInCell="1" allowOverlap="1" wp14:anchorId="6E24ED65" wp14:editId="19B420FF">
+              <wp:anchor distT="45720" distB="45720" distL="114300" distR="114300" simplePos="0" relativeHeight="251659264" behindDoc="1" locked="0" layoutInCell="1" allowOverlap="1" wp14:anchorId="0B104DFF" wp14:editId="0B8CEE94">
                 <wp:simplePos x="0" y="0"/>
                 <wp:positionH relativeFrom="column">
-                  <wp:posOffset>4598670</wp:posOffset>
+                  <wp:posOffset>4505325</wp:posOffset>
                 </wp:positionH>
                 <wp:positionV relativeFrom="paragraph">
-                  <wp:posOffset>685165</wp:posOffset>
+                  <wp:posOffset>132715</wp:posOffset>
                 </wp:positionV>
-                <wp:extent cx="982980" cy="1404620"/>
-                <wp:effectExtent l="0" t="0" r="26670" b="28575"/>
+                <wp:extent cx="781050" cy="428625"/>
+                <wp:effectExtent l="0" t="0" r="19050" b="28575"/>
                 <wp:wrapNone/>
                 <wp:docPr id="217" name="Text Box 2"/>
                 <wp:cNvGraphicFramePr>
@@ -91,7 +220,7 @@
                       <wps:spPr bwMode="auto">
                         <a:xfrm>
                           <a:off x="0" y="0"/>
-                          <a:ext cx="982980" cy="1404620"/>
+                          <a:ext cx="781050" cy="428625"/>
                         </a:xfrm>
                         <a:prstGeom prst="rect">
                           <a:avLst/>
@@ -112,15 +241,13 @@
                         <w:txbxContent>
                           <w:p>
                             <w:r>
-                              <w:t>Model</w:t>
+                              <w:t>Predicted Result</w:t>
                             </w:r>
-                            <w:bookmarkStart w:id="0" w:name="_GoBack"/>
-                            <w:bookmarkEnd w:id="0"/>
                           </w:p>
                         </w:txbxContent>
                       </wps:txbx>
                       <wps:bodyPr rot="0" vert="horz" wrap="square" lIns="91440" tIns="45720" rIns="91440" bIns="45720" anchor="t" anchorCtr="0">
-                        <a:spAutoFit/>
+                        <a:noAutofit/>
                       </wps:bodyPr>
                     </wps:wsp>
                   </a:graphicData>
@@ -129,26 +256,24 @@
                   <wp14:pctWidth>0</wp14:pctWidth>
                 </wp14:sizeRelH>
                 <wp14:sizeRelV relativeFrom="margin">
-                  <wp14:pctHeight>20000</wp14:pctHeight>
+                  <wp14:pctHeight>0</wp14:pctHeight>
                 </wp14:sizeRelV>
               </wp:anchor>
             </w:drawing>
           </mc:Choice>
           <mc:Fallback>
             <w:pict>
-              <v:shapetype w14:anchorId="6E24ED65" id="_x0000_t202" coordsize="21600,21600" o:spt="202" path="m,l,21600r21600,l21600,xe">
+              <v:shapetype w14:anchorId="0B104DFF" id="_x0000_t202" coordsize="21600,21600" o:spt="202" path="m,l,21600r21600,l21600,xe">
                 <v:stroke joinstyle="miter"/>
                 <v:path gradientshapeok="t" o:connecttype="rect"/>
               </v:shapetype>
-              <v:shape id="Text Box 2" o:spid="_x0000_s1026" type="#_x0000_t202" style="position:absolute;margin-left:362.1pt;margin-top:53.95pt;width:77.4pt;height:110.6pt;z-index:-251657216;visibility:visible;mso-wrap-style:square;mso-width-percent:0;mso-height-percent:200;mso-wrap-distance-left:9pt;mso-wrap-distance-top:3.6pt;mso-wrap-distance-right:9pt;mso-wrap-distance-bottom:3.6pt;mso-position-horizontal:absolute;mso-position-horizontal-relative:text;mso-position-vertical:absolute;mso-position-vertical-relative:text;mso-width-percent:0;mso-height-percent:200;mso-width-relative:margin;mso-height-relative:margin;v-text-anchor:top" o:gfxdata="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">
-                <v:textbox style="mso-fit-shape-to-text:t">
+              <v:shape id="Text Box 2" o:spid="_x0000_s1026" type="#_x0000_t202" style="position:absolute;margin-left:354.75pt;margin-top:10.45pt;width:61.5pt;height:33.75pt;z-index:-251657216;visibility:visible;mso-wrap-style:square;mso-width-percent:0;mso-height-percent:0;mso-wrap-distance-left:9pt;mso-wrap-distance-top:3.6pt;mso-wrap-distance-right:9pt;mso-wrap-distance-bottom:3.6pt;mso-position-horizontal:absolute;mso-position-horizontal-relative:text;mso-position-vertical:absolute;mso-position-vertical-relative:text;mso-width-percent:0;mso-height-percent:0;mso-width-relative:margin;mso-height-relative:margin;v-text-anchor:top" o:gfxdata="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">
+                <v:textbox>
                   <w:txbxContent>
                     <w:p>
                       <w:r>
-                        <w:t>Model</w:t>
+                        <w:t>Predicted Result</w:t>
                       </w:r>
-                      <w:bookmarkStart w:id="1" w:name="_GoBack"/>
-                      <w:bookmarkEnd w:id="1"/>
                     </w:p>
                   </w:txbxContent>
                 </v:textbox>
@@ -158,16 +283,122 @@
         </mc:AlternateContent>
       </w:r>
       <w:r>
+        <w:rPr>
+          <w:noProof/>
+        </w:rPr>
+        <mc:AlternateContent>
+          <mc:Choice Requires="wps">
+            <w:drawing>
+              <wp:anchor distT="45720" distB="45720" distL="114300" distR="114300" simplePos="0" relativeHeight="251661312" behindDoc="1" locked="0" layoutInCell="1" allowOverlap="1" wp14:anchorId="12D4C108" wp14:editId="06FE0974">
+                <wp:simplePos x="0" y="0"/>
+                <wp:positionH relativeFrom="column">
+                  <wp:posOffset>600075</wp:posOffset>
+                </wp:positionH>
+                <wp:positionV relativeFrom="paragraph">
+                  <wp:posOffset>647065</wp:posOffset>
+                </wp:positionV>
+                <wp:extent cx="781050" cy="428625"/>
+                <wp:effectExtent l="0" t="0" r="19050" b="28575"/>
+                <wp:wrapNone/>
+                <wp:docPr id="1" name="Text Box 2"/>
+                <wp:cNvGraphicFramePr>
+                  <a:graphicFrameLocks xmlns:a="http://schemas.openxmlformats.org/drawingml/2006/main"/>
+                </wp:cNvGraphicFramePr>
+                <a:graphic xmlns:a="http://schemas.openxmlformats.org/drawingml/2006/main">
+                  <a:graphicData uri="http://schemas.microsoft.com/office/word/2010/wordprocessingShape">
+                    <wps:wsp>
+                      <wps:cNvSpPr txBox="1">
+                        <a:spLocks noChangeArrowheads="1"/>
+                      </wps:cNvSpPr>
+                      <wps:spPr bwMode="auto">
+                        <a:xfrm>
+                          <a:off x="0" y="0"/>
+                          <a:ext cx="781050" cy="428625"/>
+                        </a:xfrm>
+                        <a:prstGeom prst="rect">
+                          <a:avLst/>
+                        </a:prstGeom>
+                        <a:solidFill>
+                          <a:srgbClr val="FFFFFF"/>
+                        </a:solidFill>
+                        <a:ln w="9525">
+                          <a:solidFill>
+                            <a:srgbClr val="000000"/>
+                          </a:solidFill>
+                          <a:miter lim="800000"/>
+                          <a:headEnd/>
+                          <a:tailEnd/>
+                        </a:ln>
+                      </wps:spPr>
+                      <wps:txbx>
+                        <w:txbxContent>
+                          <w:p>
+                            <w:r>
+                              <w:t>Expected Result</w:t>
+                            </w:r>
+                          </w:p>
+                        </w:txbxContent>
+                      </wps:txbx>
+                      <wps:bodyPr rot="0" vert="horz" wrap="square" lIns="91440" tIns="45720" rIns="91440" bIns="45720" anchor="t" anchorCtr="0">
+                        <a:noAutofit/>
+                      </wps:bodyPr>
+                    </wps:wsp>
+                  </a:graphicData>
+                </a:graphic>
+                <wp14:sizeRelH relativeFrom="margin">
+                  <wp14:pctWidth>0</wp14:pctWidth>
+                </wp14:sizeRelH>
+                <wp14:sizeRelV relativeFrom="margin">
+                  <wp14:pctHeight>0</wp14:pctHeight>
+                </wp14:sizeRelV>
+              </wp:anchor>
+            </w:drawing>
+          </mc:Choice>
+          <mc:Fallback>
+            <w:pict>
+              <v:shape w14:anchorId="12D4C108" id="_x0000_s1027" type="#_x0000_t202" style="position:absolute;margin-left:47.25pt;margin-top:50.95pt;width:61.5pt;height:33.75pt;z-index:-251655168;visibility:visible;mso-wrap-style:square;mso-width-percent:0;mso-height-percent:0;mso-wrap-distance-left:9pt;mso-wrap-distance-top:3.6pt;mso-wrap-distance-right:9pt;mso-wrap-distance-bottom:3.6pt;mso-position-horizontal:absolute;mso-position-horizontal-relative:text;mso-position-vertical:absolute;mso-position-vertical-relative:text;mso-width-percent:0;mso-height-percent:0;mso-width-relative:margin;mso-height-relative:margin;v-text-anchor:top" o:gfxdata="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">
+                <v:textbox>
+                  <w:txbxContent>
+                    <w:p>
+                      <w:r>
+                        <w:t>Expected Result</w:t>
+                      </w:r>
+                    </w:p>
+                  </w:txbxContent>
+                </v:textbox>
+              </v:shape>
+            </w:pict>
+          </mc:Fallback>
+        </mc:AlternateContent>
+      </w:r>
+      <w:r>
+        <w:br w:type="textWrapping" w:clear="all"/>
+      </w:r>
+    </w:p>
+    <w:p>
+      <w:r>
         <w:tab/>
       </w:r>
       <w:r>
-        <w:t xml:space="preserve">Confusion matrix for Naïve Bayes algorithm with Laplace Correction. </w:t>
+        <w:t xml:space="preserve">Confusion matrix for </w:t>
+      </w:r>
+      <w:r>
+        <w:t>Logistic Regression</w:t>
+      </w:r>
+      <w:r>
+        <w:t xml:space="preserve"> a</w:t>
+      </w:r>
+      <w:r>
+        <w:t>lgorithm</w:t>
+      </w:r>
+      <w:r>
+        <w:t xml:space="preserve"> on the simplified dataset using our code.</w:t>
       </w:r>
     </w:p>
     <w:tbl>
       <w:tblPr>
         <w:tblStyle w:val="TableGrid"/>
-        <w:tblpPr w:leftFromText="180" w:rightFromText="180" w:vertAnchor="text" w:tblpY="1"/>
+        <w:tblpPr w:leftFromText="180" w:rightFromText="180" w:vertAnchor="text" w:horzAnchor="margin" w:tblpXSpec="center" w:tblpY="136"/>
         <w:tblOverlap w:val="never"/>
         <w:tblW w:w="0" w:type="auto"/>
         <w:tblLook w:val="04A0" w:firstRow="1" w:lastRow="0" w:firstColumn="1" w:lastColumn="0" w:noHBand="0" w:noVBand="1"/>
@@ -263,17 +494,17 @@
           </w:tcPr>
           <w:p>
             <w:r>
-              <w:t>2</w:t>
-            </w:r>
-          </w:p>
-        </w:tc>
-        <w:tc>
-          <w:tcPr>
-            <w:tcW w:w="1483" w:type="dxa"/>
-          </w:tcPr>
-          <w:p>
-            <w:r>
-              <w:t>19</w:t>
+              <w:t>0</w:t>
+            </w:r>
+          </w:p>
+        </w:tc>
+        <w:tc>
+          <w:tcPr>
+            <w:tcW w:w="1483" w:type="dxa"/>
+          </w:tcPr>
+          <w:p>
+            <w:r>
+              <w:t>21</w:t>
             </w:r>
           </w:p>
         </w:tc>
@@ -281,9 +512,885 @@
     </w:tbl>
     <w:p>
       <w:r>
+        <w:rPr>
+          <w:noProof/>
+        </w:rPr>
+        <mc:AlternateContent>
+          <mc:Choice Requires="wps">
+            <w:drawing>
+              <wp:anchor distT="45720" distB="45720" distL="114300" distR="114300" simplePos="0" relativeHeight="251663360" behindDoc="1" locked="0" layoutInCell="1" allowOverlap="1" wp14:anchorId="7159C7FC" wp14:editId="1C5A0B9B">
+                <wp:simplePos x="0" y="0"/>
+                <wp:positionH relativeFrom="column">
+                  <wp:posOffset>4505325</wp:posOffset>
+                </wp:positionH>
+                <wp:positionV relativeFrom="paragraph">
+                  <wp:posOffset>132715</wp:posOffset>
+                </wp:positionV>
+                <wp:extent cx="781050" cy="428625"/>
+                <wp:effectExtent l="0" t="0" r="19050" b="28575"/>
+                <wp:wrapNone/>
+                <wp:docPr id="2" name="Text Box 2"/>
+                <wp:cNvGraphicFramePr>
+                  <a:graphicFrameLocks xmlns:a="http://schemas.openxmlformats.org/drawingml/2006/main"/>
+                </wp:cNvGraphicFramePr>
+                <a:graphic xmlns:a="http://schemas.openxmlformats.org/drawingml/2006/main">
+                  <a:graphicData uri="http://schemas.microsoft.com/office/word/2010/wordprocessingShape">
+                    <wps:wsp>
+                      <wps:cNvSpPr txBox="1">
+                        <a:spLocks noChangeArrowheads="1"/>
+                      </wps:cNvSpPr>
+                      <wps:spPr bwMode="auto">
+                        <a:xfrm>
+                          <a:off x="0" y="0"/>
+                          <a:ext cx="781050" cy="428625"/>
+                        </a:xfrm>
+                        <a:prstGeom prst="rect">
+                          <a:avLst/>
+                        </a:prstGeom>
+                        <a:solidFill>
+                          <a:srgbClr val="FFFFFF"/>
+                        </a:solidFill>
+                        <a:ln w="9525">
+                          <a:solidFill>
+                            <a:srgbClr val="000000"/>
+                          </a:solidFill>
+                          <a:miter lim="800000"/>
+                          <a:headEnd/>
+                          <a:tailEnd/>
+                        </a:ln>
+                      </wps:spPr>
+                      <wps:txbx>
+                        <w:txbxContent>
+                          <w:p>
+                            <w:r>
+                              <w:t>Predicted Result</w:t>
+                            </w:r>
+                          </w:p>
+                        </w:txbxContent>
+                      </wps:txbx>
+                      <wps:bodyPr rot="0" vert="horz" wrap="square" lIns="91440" tIns="45720" rIns="91440" bIns="45720" anchor="t" anchorCtr="0">
+                        <a:noAutofit/>
+                      </wps:bodyPr>
+                    </wps:wsp>
+                  </a:graphicData>
+                </a:graphic>
+                <wp14:sizeRelH relativeFrom="margin">
+                  <wp14:pctWidth>0</wp14:pctWidth>
+                </wp14:sizeRelH>
+                <wp14:sizeRelV relativeFrom="margin">
+                  <wp14:pctHeight>0</wp14:pctHeight>
+                </wp14:sizeRelV>
+              </wp:anchor>
+            </w:drawing>
+          </mc:Choice>
+          <mc:Fallback>
+            <w:pict>
+              <v:shape w14:anchorId="7159C7FC" id="_x0000_s1028" type="#_x0000_t202" style="position:absolute;margin-left:354.75pt;margin-top:10.45pt;width:61.5pt;height:33.75pt;z-index:-251653120;visibility:visible;mso-wrap-style:square;mso-width-percent:0;mso-height-percent:0;mso-wrap-distance-left:9pt;mso-wrap-distance-top:3.6pt;mso-wrap-distance-right:9pt;mso-wrap-distance-bottom:3.6pt;mso-position-horizontal:absolute;mso-position-horizontal-relative:text;mso-position-vertical:absolute;mso-position-vertical-relative:text;mso-width-percent:0;mso-height-percent:0;mso-width-relative:margin;mso-height-relative:margin;v-text-anchor:top" o:gfxdata="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">
+                <v:textbox>
+                  <w:txbxContent>
+                    <w:p>
+                      <w:r>
+                        <w:t>Predicted Result</w:t>
+                      </w:r>
+                    </w:p>
+                  </w:txbxContent>
+                </v:textbox>
+              </v:shape>
+            </w:pict>
+          </mc:Fallback>
+        </mc:AlternateContent>
+      </w:r>
+      <w:r>
+        <w:rPr>
+          <w:noProof/>
+        </w:rPr>
+        <mc:AlternateContent>
+          <mc:Choice Requires="wps">
+            <w:drawing>
+              <wp:anchor distT="45720" distB="45720" distL="114300" distR="114300" simplePos="0" relativeHeight="251664384" behindDoc="1" locked="0" layoutInCell="1" allowOverlap="1" wp14:anchorId="457BF2EE" wp14:editId="3F236216">
+                <wp:simplePos x="0" y="0"/>
+                <wp:positionH relativeFrom="column">
+                  <wp:posOffset>600075</wp:posOffset>
+                </wp:positionH>
+                <wp:positionV relativeFrom="paragraph">
+                  <wp:posOffset>647065</wp:posOffset>
+                </wp:positionV>
+                <wp:extent cx="781050" cy="428625"/>
+                <wp:effectExtent l="0" t="0" r="19050" b="28575"/>
+                <wp:wrapNone/>
+                <wp:docPr id="3" name="Text Box 2"/>
+                <wp:cNvGraphicFramePr>
+                  <a:graphicFrameLocks xmlns:a="http://schemas.openxmlformats.org/drawingml/2006/main"/>
+                </wp:cNvGraphicFramePr>
+                <a:graphic xmlns:a="http://schemas.openxmlformats.org/drawingml/2006/main">
+                  <a:graphicData uri="http://schemas.microsoft.com/office/word/2010/wordprocessingShape">
+                    <wps:wsp>
+                      <wps:cNvSpPr txBox="1">
+                        <a:spLocks noChangeArrowheads="1"/>
+                      </wps:cNvSpPr>
+                      <wps:spPr bwMode="auto">
+                        <a:xfrm>
+                          <a:off x="0" y="0"/>
+                          <a:ext cx="781050" cy="428625"/>
+                        </a:xfrm>
+                        <a:prstGeom prst="rect">
+                          <a:avLst/>
+                        </a:prstGeom>
+                        <a:solidFill>
+                          <a:srgbClr val="FFFFFF"/>
+                        </a:solidFill>
+                        <a:ln w="9525">
+                          <a:solidFill>
+                            <a:srgbClr val="000000"/>
+                          </a:solidFill>
+                          <a:miter lim="800000"/>
+                          <a:headEnd/>
+                          <a:tailEnd/>
+                        </a:ln>
+                      </wps:spPr>
+                      <wps:txbx>
+                        <w:txbxContent>
+                          <w:p>
+                            <w:r>
+                              <w:t>Expected Result</w:t>
+                            </w:r>
+                          </w:p>
+                        </w:txbxContent>
+                      </wps:txbx>
+                      <wps:bodyPr rot="0" vert="horz" wrap="square" lIns="91440" tIns="45720" rIns="91440" bIns="45720" anchor="t" anchorCtr="0">
+                        <a:noAutofit/>
+                      </wps:bodyPr>
+                    </wps:wsp>
+                  </a:graphicData>
+                </a:graphic>
+                <wp14:sizeRelH relativeFrom="margin">
+                  <wp14:pctWidth>0</wp14:pctWidth>
+                </wp14:sizeRelH>
+                <wp14:sizeRelV relativeFrom="margin">
+                  <wp14:pctHeight>0</wp14:pctHeight>
+                </wp14:sizeRelV>
+              </wp:anchor>
+            </w:drawing>
+          </mc:Choice>
+          <mc:Fallback>
+            <w:pict>
+              <v:shape w14:anchorId="457BF2EE" id="_x0000_s1029" type="#_x0000_t202" style="position:absolute;margin-left:47.25pt;margin-top:50.95pt;width:61.5pt;height:33.75pt;z-index:-251652096;visibility:visible;mso-wrap-style:square;mso-width-percent:0;mso-height-percent:0;mso-wrap-distance-left:9pt;mso-wrap-distance-top:3.6pt;mso-wrap-distance-right:9pt;mso-wrap-distance-bottom:3.6pt;mso-position-horizontal:absolute;mso-position-horizontal-relative:text;mso-position-vertical:absolute;mso-position-vertical-relative:text;mso-width-percent:0;mso-height-percent:0;mso-width-relative:margin;mso-height-relative:margin;v-text-anchor:top" o:gfxdata="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">
+                <v:textbox>
+                  <w:txbxContent>
+                    <w:p>
+                      <w:r>
+                        <w:t>Expected Result</w:t>
+                      </w:r>
+                    </w:p>
+                  </w:txbxContent>
+                </v:textbox>
+              </v:shape>
+            </w:pict>
+          </mc:Fallback>
+        </mc:AlternateContent>
+      </w:r>
+      <w:r>
         <w:br w:type="textWrapping" w:clear="all"/>
       </w:r>
     </w:p>
+    <w:p>
+      <w:r>
+        <w:tab/>
+        <w:t xml:space="preserve">Confusion matrix for Naïve Bayes algorithm with Laplace Correction in WEKA on the simplified dataset. </w:t>
+      </w:r>
+    </w:p>
+    <w:tbl>
+      <w:tblPr>
+        <w:tblStyle w:val="TableGrid"/>
+        <w:tblpPr w:leftFromText="180" w:rightFromText="180" w:vertAnchor="text" w:horzAnchor="margin" w:tblpXSpec="center" w:tblpY="136"/>
+        <w:tblOverlap w:val="never"/>
+        <w:tblW w:w="0" w:type="auto"/>
+        <w:tblLook w:val="04A0" w:firstRow="1" w:lastRow="0" w:firstColumn="1" w:lastColumn="0" w:noHBand="0" w:noVBand="1"/>
+      </w:tblPr>
+      <w:tblGrid>
+        <w:gridCol w:w="1483"/>
+        <w:gridCol w:w="1483"/>
+        <w:gridCol w:w="1483"/>
+      </w:tblGrid>
+      <w:tr>
+        <w:trPr>
+          <w:trHeight w:val="608"/>
+        </w:trPr>
+        <w:tc>
+          <w:tcPr>
+            <w:tcW w:w="1483" w:type="dxa"/>
+          </w:tcPr>
+          <w:p/>
+        </w:tc>
+        <w:tc>
+          <w:tcPr>
+            <w:tcW w:w="1483" w:type="dxa"/>
+          </w:tcPr>
+          <w:p>
+            <w:r>
+              <w:t>1</w:t>
+            </w:r>
+          </w:p>
+        </w:tc>
+        <w:tc>
+          <w:tcPr>
+            <w:tcW w:w="1483" w:type="dxa"/>
+          </w:tcPr>
+          <w:p>
+            <w:r>
+              <w:t>0</w:t>
+            </w:r>
+          </w:p>
+        </w:tc>
+      </w:tr>
+      <w:tr>
+        <w:trPr>
+          <w:trHeight w:val="574"/>
+        </w:trPr>
+        <w:tc>
+          <w:tcPr>
+            <w:tcW w:w="1483" w:type="dxa"/>
+          </w:tcPr>
+          <w:p>
+            <w:r>
+              <w:t>1</w:t>
+            </w:r>
+          </w:p>
+        </w:tc>
+        <w:tc>
+          <w:tcPr>
+            <w:tcW w:w="1483" w:type="dxa"/>
+          </w:tcPr>
+          <w:p>
+            <w:r>
+              <w:t>14</w:t>
+            </w:r>
+          </w:p>
+        </w:tc>
+        <w:tc>
+          <w:tcPr>
+            <w:tcW w:w="1483" w:type="dxa"/>
+          </w:tcPr>
+          <w:p>
+            <w:r>
+              <w:t>0</w:t>
+            </w:r>
+          </w:p>
+        </w:tc>
+      </w:tr>
+      <w:tr>
+        <w:trPr>
+          <w:trHeight w:val="574"/>
+        </w:trPr>
+        <w:tc>
+          <w:tcPr>
+            <w:tcW w:w="1483" w:type="dxa"/>
+          </w:tcPr>
+          <w:p>
+            <w:r>
+              <w:t>0</w:t>
+            </w:r>
+          </w:p>
+        </w:tc>
+        <w:tc>
+          <w:tcPr>
+            <w:tcW w:w="1483" w:type="dxa"/>
+          </w:tcPr>
+          <w:p>
+            <w:r>
+              <w:t>0</w:t>
+            </w:r>
+          </w:p>
+        </w:tc>
+        <w:tc>
+          <w:tcPr>
+            <w:tcW w:w="1483" w:type="dxa"/>
+          </w:tcPr>
+          <w:p>
+            <w:r>
+              <w:t>21</w:t>
+            </w:r>
+          </w:p>
+        </w:tc>
+      </w:tr>
+    </w:tbl>
+    <w:p>
+      <w:r>
+        <w:rPr>
+          <w:noProof/>
+        </w:rPr>
+        <mc:AlternateContent>
+          <mc:Choice Requires="wps">
+            <w:drawing>
+              <wp:anchor distT="45720" distB="45720" distL="114300" distR="114300" simplePos="0" relativeHeight="251666432" behindDoc="1" locked="0" layoutInCell="1" allowOverlap="1" wp14:anchorId="63FC34F1" wp14:editId="5D87F90F">
+                <wp:simplePos x="0" y="0"/>
+                <wp:positionH relativeFrom="column">
+                  <wp:posOffset>4505325</wp:posOffset>
+                </wp:positionH>
+                <wp:positionV relativeFrom="paragraph">
+                  <wp:posOffset>132715</wp:posOffset>
+                </wp:positionV>
+                <wp:extent cx="781050" cy="428625"/>
+                <wp:effectExtent l="0" t="0" r="19050" b="28575"/>
+                <wp:wrapNone/>
+                <wp:docPr id="4" name="Text Box 4"/>
+                <wp:cNvGraphicFramePr>
+                  <a:graphicFrameLocks xmlns:a="http://schemas.openxmlformats.org/drawingml/2006/main"/>
+                </wp:cNvGraphicFramePr>
+                <a:graphic xmlns:a="http://schemas.openxmlformats.org/drawingml/2006/main">
+                  <a:graphicData uri="http://schemas.microsoft.com/office/word/2010/wordprocessingShape">
+                    <wps:wsp>
+                      <wps:cNvSpPr txBox="1">
+                        <a:spLocks noChangeArrowheads="1"/>
+                      </wps:cNvSpPr>
+                      <wps:spPr bwMode="auto">
+                        <a:xfrm>
+                          <a:off x="0" y="0"/>
+                          <a:ext cx="781050" cy="428625"/>
+                        </a:xfrm>
+                        <a:prstGeom prst="rect">
+                          <a:avLst/>
+                        </a:prstGeom>
+                        <a:solidFill>
+                          <a:srgbClr val="FFFFFF"/>
+                        </a:solidFill>
+                        <a:ln w="9525">
+                          <a:solidFill>
+                            <a:srgbClr val="000000"/>
+                          </a:solidFill>
+                          <a:miter lim="800000"/>
+                          <a:headEnd/>
+                          <a:tailEnd/>
+                        </a:ln>
+                      </wps:spPr>
+                      <wps:txbx>
+                        <w:txbxContent>
+                          <w:p>
+                            <w:r>
+                              <w:t>Predicted Result</w:t>
+                            </w:r>
+                          </w:p>
+                        </w:txbxContent>
+                      </wps:txbx>
+                      <wps:bodyPr rot="0" vert="horz" wrap="square" lIns="91440" tIns="45720" rIns="91440" bIns="45720" anchor="t" anchorCtr="0">
+                        <a:noAutofit/>
+                      </wps:bodyPr>
+                    </wps:wsp>
+                  </a:graphicData>
+                </a:graphic>
+                <wp14:sizeRelH relativeFrom="margin">
+                  <wp14:pctWidth>0</wp14:pctWidth>
+                </wp14:sizeRelH>
+                <wp14:sizeRelV relativeFrom="margin">
+                  <wp14:pctHeight>0</wp14:pctHeight>
+                </wp14:sizeRelV>
+              </wp:anchor>
+            </w:drawing>
+          </mc:Choice>
+          <mc:Fallback>
+            <w:pict>
+              <v:shape w14:anchorId="63FC34F1" id="Text Box 4" o:spid="_x0000_s1030" type="#_x0000_t202" style="position:absolute;margin-left:354.75pt;margin-top:10.45pt;width:61.5pt;height:33.75pt;z-index:-251650048;visibility:visible;mso-wrap-style:square;mso-width-percent:0;mso-height-percent:0;mso-wrap-distance-left:9pt;mso-wrap-distance-top:3.6pt;mso-wrap-distance-right:9pt;mso-wrap-distance-bottom:3.6pt;mso-position-horizontal:absolute;mso-position-horizontal-relative:text;mso-position-vertical:absolute;mso-position-vertical-relative:text;mso-width-percent:0;mso-height-percent:0;mso-width-relative:margin;mso-height-relative:margin;v-text-anchor:top" o:gfxdata="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">
+                <v:textbox>
+                  <w:txbxContent>
+                    <w:p>
+                      <w:r>
+                        <w:t>Predicted Result</w:t>
+                      </w:r>
+                    </w:p>
+                  </w:txbxContent>
+                </v:textbox>
+              </v:shape>
+            </w:pict>
+          </mc:Fallback>
+        </mc:AlternateContent>
+      </w:r>
+      <w:r>
+        <w:rPr>
+          <w:noProof/>
+        </w:rPr>
+        <mc:AlternateContent>
+          <mc:Choice Requires="wps">
+            <w:drawing>
+              <wp:anchor distT="45720" distB="45720" distL="114300" distR="114300" simplePos="0" relativeHeight="251667456" behindDoc="1" locked="0" layoutInCell="1" allowOverlap="1" wp14:anchorId="446AA9C9" wp14:editId="4B006F17">
+                <wp:simplePos x="0" y="0"/>
+                <wp:positionH relativeFrom="column">
+                  <wp:posOffset>600075</wp:posOffset>
+                </wp:positionH>
+                <wp:positionV relativeFrom="paragraph">
+                  <wp:posOffset>647065</wp:posOffset>
+                </wp:positionV>
+                <wp:extent cx="781050" cy="428625"/>
+                <wp:effectExtent l="0" t="0" r="19050" b="28575"/>
+                <wp:wrapNone/>
+                <wp:docPr id="5" name="Text Box 2"/>
+                <wp:cNvGraphicFramePr>
+                  <a:graphicFrameLocks xmlns:a="http://schemas.openxmlformats.org/drawingml/2006/main"/>
+                </wp:cNvGraphicFramePr>
+                <a:graphic xmlns:a="http://schemas.openxmlformats.org/drawingml/2006/main">
+                  <a:graphicData uri="http://schemas.microsoft.com/office/word/2010/wordprocessingShape">
+                    <wps:wsp>
+                      <wps:cNvSpPr txBox="1">
+                        <a:spLocks noChangeArrowheads="1"/>
+                      </wps:cNvSpPr>
+                      <wps:spPr bwMode="auto">
+                        <a:xfrm>
+                          <a:off x="0" y="0"/>
+                          <a:ext cx="781050" cy="428625"/>
+                        </a:xfrm>
+                        <a:prstGeom prst="rect">
+                          <a:avLst/>
+                        </a:prstGeom>
+                        <a:solidFill>
+                          <a:srgbClr val="FFFFFF"/>
+                        </a:solidFill>
+                        <a:ln w="9525">
+                          <a:solidFill>
+                            <a:srgbClr val="000000"/>
+                          </a:solidFill>
+                          <a:miter lim="800000"/>
+                          <a:headEnd/>
+                          <a:tailEnd/>
+                        </a:ln>
+                      </wps:spPr>
+                      <wps:txbx>
+                        <w:txbxContent>
+                          <w:p>
+                            <w:r>
+                              <w:t>Expected Result</w:t>
+                            </w:r>
+                          </w:p>
+                        </w:txbxContent>
+                      </wps:txbx>
+                      <wps:bodyPr rot="0" vert="horz" wrap="square" lIns="91440" tIns="45720" rIns="91440" bIns="45720" anchor="t" anchorCtr="0">
+                        <a:noAutofit/>
+                      </wps:bodyPr>
+                    </wps:wsp>
+                  </a:graphicData>
+                </a:graphic>
+                <wp14:sizeRelH relativeFrom="margin">
+                  <wp14:pctWidth>0</wp14:pctWidth>
+                </wp14:sizeRelH>
+                <wp14:sizeRelV relativeFrom="margin">
+                  <wp14:pctHeight>0</wp14:pctHeight>
+                </wp14:sizeRelV>
+              </wp:anchor>
+            </w:drawing>
+          </mc:Choice>
+          <mc:Fallback>
+            <w:pict>
+              <v:shape w14:anchorId="446AA9C9" id="_x0000_s1031" type="#_x0000_t202" style="position:absolute;margin-left:47.25pt;margin-top:50.95pt;width:61.5pt;height:33.75pt;z-index:-251649024;visibility:visible;mso-wrap-style:square;mso-width-percent:0;mso-height-percent:0;mso-wrap-distance-left:9pt;mso-wrap-distance-top:3.6pt;mso-wrap-distance-right:9pt;mso-wrap-distance-bottom:3.6pt;mso-position-horizontal:absolute;mso-position-horizontal-relative:text;mso-position-vertical:absolute;mso-position-vertical-relative:text;mso-width-percent:0;mso-height-percent:0;mso-width-relative:margin;mso-height-relative:margin;v-text-anchor:top" o:gfxdata="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">
+                <v:textbox>
+                  <w:txbxContent>
+                    <w:p>
+                      <w:r>
+                        <w:t>Expected Result</w:t>
+                      </w:r>
+                    </w:p>
+                  </w:txbxContent>
+                </v:textbox>
+              </v:shape>
+            </w:pict>
+          </mc:Fallback>
+        </mc:AlternateContent>
+      </w:r>
+      <w:r>
+        <w:br w:type="textWrapping" w:clear="all"/>
+      </w:r>
+      <w:r>
+        <w:tab/>
+      </w:r>
+    </w:p>
+    <w:p>
+      <w:r>
+        <w:lastRenderedPageBreak/>
+        <w:tab/>
+      </w:r>
+    </w:p>
+    <w:p>
+      <w:pPr>
+        <w:ind w:firstLine="720"/>
+      </w:pPr>
+      <w:r>
+        <w:t xml:space="preserve">Confusion matrix for </w:t>
+      </w:r>
+      <w:r>
+        <w:t>Logistic Regression</w:t>
+      </w:r>
+      <w:r>
+        <w:t xml:space="preserve"> algorithm in WEKA on the simplified dataset. </w:t>
+      </w:r>
+    </w:p>
+    <w:tbl>
+      <w:tblPr>
+        <w:tblStyle w:val="TableGrid"/>
+        <w:tblpPr w:leftFromText="180" w:rightFromText="180" w:vertAnchor="text" w:horzAnchor="margin" w:tblpXSpec="center" w:tblpY="136"/>
+        <w:tblOverlap w:val="never"/>
+        <w:tblW w:w="0" w:type="auto"/>
+        <w:tblLook w:val="04A0" w:firstRow="1" w:lastRow="0" w:firstColumn="1" w:lastColumn="0" w:noHBand="0" w:noVBand="1"/>
+      </w:tblPr>
+      <w:tblGrid>
+        <w:gridCol w:w="1483"/>
+        <w:gridCol w:w="1483"/>
+        <w:gridCol w:w="1483"/>
+      </w:tblGrid>
+      <w:tr>
+        <w:trPr>
+          <w:trHeight w:val="608"/>
+        </w:trPr>
+        <w:tc>
+          <w:tcPr>
+            <w:tcW w:w="1483" w:type="dxa"/>
+          </w:tcPr>
+          <w:p/>
+        </w:tc>
+        <w:tc>
+          <w:tcPr>
+            <w:tcW w:w="1483" w:type="dxa"/>
+          </w:tcPr>
+          <w:p>
+            <w:r>
+              <w:t>1</w:t>
+            </w:r>
+          </w:p>
+        </w:tc>
+        <w:tc>
+          <w:tcPr>
+            <w:tcW w:w="1483" w:type="dxa"/>
+          </w:tcPr>
+          <w:p>
+            <w:r>
+              <w:t>0</w:t>
+            </w:r>
+          </w:p>
+        </w:tc>
+      </w:tr>
+      <w:tr>
+        <w:trPr>
+          <w:trHeight w:val="574"/>
+        </w:trPr>
+        <w:tc>
+          <w:tcPr>
+            <w:tcW w:w="1483" w:type="dxa"/>
+          </w:tcPr>
+          <w:p>
+            <w:r>
+              <w:t>1</w:t>
+            </w:r>
+          </w:p>
+        </w:tc>
+        <w:tc>
+          <w:tcPr>
+            <w:tcW w:w="1483" w:type="dxa"/>
+          </w:tcPr>
+          <w:p>
+            <w:r>
+              <w:t>14</w:t>
+            </w:r>
+          </w:p>
+        </w:tc>
+        <w:tc>
+          <w:tcPr>
+            <w:tcW w:w="1483" w:type="dxa"/>
+          </w:tcPr>
+          <w:p>
+            <w:r>
+              <w:t>0</w:t>
+            </w:r>
+          </w:p>
+        </w:tc>
+      </w:tr>
+      <w:tr>
+        <w:trPr>
+          <w:trHeight w:val="574"/>
+        </w:trPr>
+        <w:tc>
+          <w:tcPr>
+            <w:tcW w:w="1483" w:type="dxa"/>
+          </w:tcPr>
+          <w:p>
+            <w:r>
+              <w:t>0</w:t>
+            </w:r>
+          </w:p>
+        </w:tc>
+        <w:tc>
+          <w:tcPr>
+            <w:tcW w:w="1483" w:type="dxa"/>
+          </w:tcPr>
+          <w:p>
+            <w:r>
+              <w:t>2</w:t>
+            </w:r>
+          </w:p>
+        </w:tc>
+        <w:tc>
+          <w:tcPr>
+            <w:tcW w:w="1483" w:type="dxa"/>
+          </w:tcPr>
+          <w:p>
+            <w:r>
+              <w:t>19</w:t>
+            </w:r>
+          </w:p>
+        </w:tc>
+      </w:tr>
+    </w:tbl>
+    <w:p>
+      <w:r>
+        <w:rPr>
+          <w:noProof/>
+        </w:rPr>
+        <mc:AlternateContent>
+          <mc:Choice Requires="wps">
+            <w:drawing>
+              <wp:anchor distT="45720" distB="45720" distL="114300" distR="114300" simplePos="0" relativeHeight="251669504" behindDoc="1" locked="0" layoutInCell="1" allowOverlap="1" wp14:anchorId="0546F79D" wp14:editId="0E95F5E4">
+                <wp:simplePos x="0" y="0"/>
+                <wp:positionH relativeFrom="column">
+                  <wp:posOffset>4505325</wp:posOffset>
+                </wp:positionH>
+                <wp:positionV relativeFrom="paragraph">
+                  <wp:posOffset>132715</wp:posOffset>
+                </wp:positionV>
+                <wp:extent cx="781050" cy="428625"/>
+                <wp:effectExtent l="0" t="0" r="19050" b="28575"/>
+                <wp:wrapNone/>
+                <wp:docPr id="6" name="Text Box 6"/>
+                <wp:cNvGraphicFramePr>
+                  <a:graphicFrameLocks xmlns:a="http://schemas.openxmlformats.org/drawingml/2006/main"/>
+                </wp:cNvGraphicFramePr>
+                <a:graphic xmlns:a="http://schemas.openxmlformats.org/drawingml/2006/main">
+                  <a:graphicData uri="http://schemas.microsoft.com/office/word/2010/wordprocessingShape">
+                    <wps:wsp>
+                      <wps:cNvSpPr txBox="1">
+                        <a:spLocks noChangeArrowheads="1"/>
+                      </wps:cNvSpPr>
+                      <wps:spPr bwMode="auto">
+                        <a:xfrm>
+                          <a:off x="0" y="0"/>
+                          <a:ext cx="781050" cy="428625"/>
+                        </a:xfrm>
+                        <a:prstGeom prst="rect">
+                          <a:avLst/>
+                        </a:prstGeom>
+                        <a:solidFill>
+                          <a:srgbClr val="FFFFFF"/>
+                        </a:solidFill>
+                        <a:ln w="9525">
+                          <a:solidFill>
+                            <a:srgbClr val="000000"/>
+                          </a:solidFill>
+                          <a:miter lim="800000"/>
+                          <a:headEnd/>
+                          <a:tailEnd/>
+                        </a:ln>
+                      </wps:spPr>
+                      <wps:txbx>
+                        <w:txbxContent>
+                          <w:p>
+                            <w:r>
+                              <w:t>Predicted Result</w:t>
+                            </w:r>
+                          </w:p>
+                        </w:txbxContent>
+                      </wps:txbx>
+                      <wps:bodyPr rot="0" vert="horz" wrap="square" lIns="91440" tIns="45720" rIns="91440" bIns="45720" anchor="t" anchorCtr="0">
+                        <a:noAutofit/>
+                      </wps:bodyPr>
+                    </wps:wsp>
+                  </a:graphicData>
+                </a:graphic>
+                <wp14:sizeRelH relativeFrom="margin">
+                  <wp14:pctWidth>0</wp14:pctWidth>
+                </wp14:sizeRelH>
+                <wp14:sizeRelV relativeFrom="margin">
+                  <wp14:pctHeight>0</wp14:pctHeight>
+                </wp14:sizeRelV>
+              </wp:anchor>
+            </w:drawing>
+          </mc:Choice>
+          <mc:Fallback>
+            <w:pict>
+              <v:shape w14:anchorId="0546F79D" id="Text Box 6" o:spid="_x0000_s1032" type="#_x0000_t202" style="position:absolute;margin-left:354.75pt;margin-top:10.45pt;width:61.5pt;height:33.75pt;z-index:-251646976;visibility:visible;mso-wrap-style:square;mso-width-percent:0;mso-height-percent:0;mso-wrap-distance-left:9pt;mso-wrap-distance-top:3.6pt;mso-wrap-distance-right:9pt;mso-wrap-distance-bottom:3.6pt;mso-position-horizontal:absolute;mso-position-horizontal-relative:text;mso-position-vertical:absolute;mso-position-vertical-relative:text;mso-width-percent:0;mso-height-percent:0;mso-width-relative:margin;mso-height-relative:margin;v-text-anchor:top" o:gfxdata="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">
+                <v:textbox>
+                  <w:txbxContent>
+                    <w:p>
+                      <w:r>
+                        <w:t>Predicted Result</w:t>
+                      </w:r>
+                    </w:p>
+                  </w:txbxContent>
+                </v:textbox>
+              </v:shape>
+            </w:pict>
+          </mc:Fallback>
+        </mc:AlternateContent>
+      </w:r>
+      <w:r>
+        <w:rPr>
+          <w:noProof/>
+        </w:rPr>
+        <mc:AlternateContent>
+          <mc:Choice Requires="wps">
+            <w:drawing>
+              <wp:anchor distT="45720" distB="45720" distL="114300" distR="114300" simplePos="0" relativeHeight="251670528" behindDoc="1" locked="0" layoutInCell="1" allowOverlap="1" wp14:anchorId="2A06D39E" wp14:editId="62F1192E">
+                <wp:simplePos x="0" y="0"/>
+                <wp:positionH relativeFrom="column">
+                  <wp:posOffset>600075</wp:posOffset>
+                </wp:positionH>
+                <wp:positionV relativeFrom="paragraph">
+                  <wp:posOffset>647065</wp:posOffset>
+                </wp:positionV>
+                <wp:extent cx="781050" cy="428625"/>
+                <wp:effectExtent l="0" t="0" r="19050" b="28575"/>
+                <wp:wrapNone/>
+                <wp:docPr id="7" name="Text Box 2"/>
+                <wp:cNvGraphicFramePr>
+                  <a:graphicFrameLocks xmlns:a="http://schemas.openxmlformats.org/drawingml/2006/main"/>
+                </wp:cNvGraphicFramePr>
+                <a:graphic xmlns:a="http://schemas.openxmlformats.org/drawingml/2006/main">
+                  <a:graphicData uri="http://schemas.microsoft.com/office/word/2010/wordprocessingShape">
+                    <wps:wsp>
+                      <wps:cNvSpPr txBox="1">
+                        <a:spLocks noChangeArrowheads="1"/>
+                      </wps:cNvSpPr>
+                      <wps:spPr bwMode="auto">
+                        <a:xfrm>
+                          <a:off x="0" y="0"/>
+                          <a:ext cx="781050" cy="428625"/>
+                        </a:xfrm>
+                        <a:prstGeom prst="rect">
+                          <a:avLst/>
+                        </a:prstGeom>
+                        <a:solidFill>
+                          <a:srgbClr val="FFFFFF"/>
+                        </a:solidFill>
+                        <a:ln w="9525">
+                          <a:solidFill>
+                            <a:srgbClr val="000000"/>
+                          </a:solidFill>
+                          <a:miter lim="800000"/>
+                          <a:headEnd/>
+                          <a:tailEnd/>
+                        </a:ln>
+                      </wps:spPr>
+                      <wps:txbx>
+                        <w:txbxContent>
+                          <w:p>
+                            <w:r>
+                              <w:t>Expected Result</w:t>
+                            </w:r>
+                          </w:p>
+                        </w:txbxContent>
+                      </wps:txbx>
+                      <wps:bodyPr rot="0" vert="horz" wrap="square" lIns="91440" tIns="45720" rIns="91440" bIns="45720" anchor="t" anchorCtr="0">
+                        <a:noAutofit/>
+                      </wps:bodyPr>
+                    </wps:wsp>
+                  </a:graphicData>
+                </a:graphic>
+                <wp14:sizeRelH relativeFrom="margin">
+                  <wp14:pctWidth>0</wp14:pctWidth>
+                </wp14:sizeRelH>
+                <wp14:sizeRelV relativeFrom="margin">
+                  <wp14:pctHeight>0</wp14:pctHeight>
+                </wp14:sizeRelV>
+              </wp:anchor>
+            </w:drawing>
+          </mc:Choice>
+          <mc:Fallback>
+            <w:pict>
+              <v:shape w14:anchorId="2A06D39E" id="_x0000_s1033" type="#_x0000_t202" style="position:absolute;margin-left:47.25pt;margin-top:50.95pt;width:61.5pt;height:33.75pt;z-index:-251645952;visibility:visible;mso-wrap-style:square;mso-width-percent:0;mso-height-percent:0;mso-wrap-distance-left:9pt;mso-wrap-distance-top:3.6pt;mso-wrap-distance-right:9pt;mso-wrap-distance-bottom:3.6pt;mso-position-horizontal:absolute;mso-position-horizontal-relative:text;mso-position-vertical:absolute;mso-position-vertical-relative:text;mso-width-percent:0;mso-height-percent:0;mso-width-relative:margin;mso-height-relative:margin;v-text-anchor:top" o:gfxdata="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">
+                <v:textbox>
+                  <w:txbxContent>
+                    <w:p>
+                      <w:r>
+                        <w:t>Expected Result</w:t>
+                      </w:r>
+                    </w:p>
+                  </w:txbxContent>
+                </v:textbox>
+              </v:shape>
+            </w:pict>
+          </mc:Fallback>
+        </mc:AlternateContent>
+      </w:r>
+      <w:r>
+        <w:br w:type="textWrapping" w:clear="all"/>
+      </w:r>
+      <w:r>
+        <w:tab/>
+      </w:r>
+    </w:p>
+    <w:p>
+      <w:pPr>
+        <w:pStyle w:val="Heading2"/>
+      </w:pPr>
+      <w:r>
+        <w:t>Observations</w:t>
+      </w:r>
+    </w:p>
+    <w:p>
+      <w:r>
+        <w:tab/>
+        <w:t>When running our logistic regression code, we made a peculiar observation. The algorithm converges only when the ƞ value was greater than the threshold by a factor of 100</w:t>
+      </w:r>
+      <w:r>
+        <w:t>0</w:t>
+      </w:r>
+      <w:r>
+        <w:t xml:space="preserve">. No matter the value of ƞ, it has to </w:t>
+      </w:r>
+      <w:r>
+        <w:t>obey the abo</w:t>
+      </w:r>
+      <w:r>
+        <w:t>ve condition. For example, when ƞ is 1.0e</w:t>
+      </w:r>
+      <w:r>
+        <w:rPr>
+          <w:vertAlign w:val="superscript"/>
+        </w:rPr>
+        <w:t>-8</w:t>
+      </w:r>
+      <w:r>
+        <w:t xml:space="preserve"> </w:t>
+      </w:r>
+      <w:r>
+        <w:t>then threshold should be 1.0e</w:t>
+      </w:r>
+      <w:r>
+        <w:rPr>
+          <w:vertAlign w:val="superscript"/>
+        </w:rPr>
+        <w:t>-5</w:t>
+      </w:r>
+      <w:r>
+        <w:t xml:space="preserve"> or greater.</w:t>
+      </w:r>
+    </w:p>
+    <w:p>
+      <w:r>
+        <w:tab/>
+        <w:t>In both the algorithms we implemented, we obtained an accuracy of 100%, which was unusual but when we run the algorithms in WEKA on the given training and test dataset we obtained similar results.</w:t>
+      </w:r>
+      <w:r>
+        <w:tab/>
+      </w:r>
+      <w:r>
+        <w:t xml:space="preserve">In WEKA, Naïve Bayes gives an accuracy of 100% and Logistic Regression gives an accuracy of 94.29%. Hence Naïve Bayes works better than Logistic Regression in this case. We do not know why but our speculation is that Naïve Bayes models a probability for the class labels using the feature distribution and Logistic Regression tries to classify the given sample as positive or negative with the probability of 1 or 0. We cannot apply decision </w:t>
+      </w:r>
+      <w:r>
+        <w:t xml:space="preserve">theory on Logistic Regression. </w:t>
+      </w:r>
+      <w:bookmarkStart w:id="0" w:name="_GoBack"/>
+      <w:bookmarkEnd w:id="0"/>
+    </w:p>
+    <w:p>
+      <w:r>
+        <w:tab/>
+      </w:r>
+    </w:p>
+    <w:p/>
     <w:sectPr>
       <w:pgSz w:w="12240" w:h="15840"/>
       <w:pgMar w:top="1440" w:right="1440" w:bottom="1440" w:left="1440" w:header="720" w:footer="720" w:gutter="0"/>

</xml_diff>

<commit_message>
Write up almost done
</commit_message>
<xml_diff>
--- a/LogisticRegression & NaiveBayes/PA2 writeup.docx
+++ b/LogisticRegression & NaiveBayes/PA2 writeup.docx
@@ -378,18 +378,7 @@
     <w:p>
       <w:r>
         <w:tab/>
-      </w:r>
-      <w:r>
-        <w:t xml:space="preserve">Confusion matrix for </w:t>
-      </w:r>
-      <w:r>
-        <w:t>Logistic Regression</w:t>
-      </w:r>
-      <w:r>
-        <w:t xml:space="preserve"> a</w:t>
-      </w:r>
-      <w:r>
-        <w:t>lgorithm</w:t>
+        <w:t>Confusion matrix for Logistic Regression algorithm</w:t>
       </w:r>
       <w:r>
         <w:t xml:space="preserve"> on the simplified dataset using our code.</w:t>
@@ -1011,13 +1000,7 @@
         <w:ind w:firstLine="720"/>
       </w:pPr>
       <w:r>
-        <w:t xml:space="preserve">Confusion matrix for </w:t>
-      </w:r>
-      <w:r>
-        <w:t>Logistic Regression</w:t>
-      </w:r>
-      <w:r>
-        <w:t xml:space="preserve"> algorithm in WEKA on the simplified dataset. </w:t>
+        <w:t xml:space="preserve">Confusion matrix for Logistic Regression algorithm in WEKA on the simplified dataset. </w:t>
       </w:r>
     </w:p>
     <w:tbl>
@@ -1322,6 +1305,1641 @@
       </w:r>
     </w:p>
     <w:p>
+      <w:r>
+        <w:tab/>
+        <w:t>When we were getting these results, we run the program with one vs rest approach for other class labels.</w:t>
+      </w:r>
+    </w:p>
+    <w:p>
+      <w:r>
+        <w:tab/>
+        <w:t>For class label = 2, Naïve Bayes gave an accuracy of 88.5% and Logistic Regression gave an accuracy of 80%.</w:t>
+      </w:r>
+    </w:p>
+    <w:p>
+      <w:pPr>
+        <w:ind w:firstLine="720"/>
+      </w:pPr>
+      <w:r>
+        <w:t>Confusion Matrix for Logistic Regression</w:t>
+      </w:r>
+      <w:r>
+        <w:t xml:space="preserve">. </w:t>
+      </w:r>
+    </w:p>
+    <w:tbl>
+      <w:tblPr>
+        <w:tblStyle w:val="TableGrid"/>
+        <w:tblpPr w:leftFromText="180" w:rightFromText="180" w:vertAnchor="text" w:horzAnchor="margin" w:tblpXSpec="center" w:tblpY="136"/>
+        <w:tblOverlap w:val="never"/>
+        <w:tblW w:w="0" w:type="auto"/>
+        <w:tblLook w:val="04A0" w:firstRow="1" w:lastRow="0" w:firstColumn="1" w:lastColumn="0" w:noHBand="0" w:noVBand="1"/>
+      </w:tblPr>
+      <w:tblGrid>
+        <w:gridCol w:w="1483"/>
+        <w:gridCol w:w="1483"/>
+        <w:gridCol w:w="1483"/>
+      </w:tblGrid>
+      <w:tr>
+        <w:trPr>
+          <w:trHeight w:val="608"/>
+        </w:trPr>
+        <w:tc>
+          <w:tcPr>
+            <w:tcW w:w="1483" w:type="dxa"/>
+          </w:tcPr>
+          <w:p/>
+        </w:tc>
+        <w:tc>
+          <w:tcPr>
+            <w:tcW w:w="1483" w:type="dxa"/>
+          </w:tcPr>
+          <w:p>
+            <w:r>
+              <w:t>1</w:t>
+            </w:r>
+          </w:p>
+        </w:tc>
+        <w:tc>
+          <w:tcPr>
+            <w:tcW w:w="1483" w:type="dxa"/>
+          </w:tcPr>
+          <w:p>
+            <w:r>
+              <w:t>0</w:t>
+            </w:r>
+          </w:p>
+        </w:tc>
+      </w:tr>
+      <w:tr>
+        <w:trPr>
+          <w:trHeight w:val="574"/>
+        </w:trPr>
+        <w:tc>
+          <w:tcPr>
+            <w:tcW w:w="1483" w:type="dxa"/>
+          </w:tcPr>
+          <w:p>
+            <w:r>
+              <w:t>1</w:t>
+            </w:r>
+          </w:p>
+        </w:tc>
+        <w:tc>
+          <w:tcPr>
+            <w:tcW w:w="1483" w:type="dxa"/>
+          </w:tcPr>
+          <w:p>
+            <w:r>
+              <w:t>0</w:t>
+            </w:r>
+          </w:p>
+        </w:tc>
+        <w:tc>
+          <w:tcPr>
+            <w:tcW w:w="1483" w:type="dxa"/>
+          </w:tcPr>
+          <w:p>
+            <w:r>
+              <w:t>7</w:t>
+            </w:r>
+          </w:p>
+        </w:tc>
+      </w:tr>
+      <w:tr>
+        <w:trPr>
+          <w:trHeight w:val="574"/>
+        </w:trPr>
+        <w:tc>
+          <w:tcPr>
+            <w:tcW w:w="1483" w:type="dxa"/>
+          </w:tcPr>
+          <w:p>
+            <w:r>
+              <w:t>0</w:t>
+            </w:r>
+          </w:p>
+        </w:tc>
+        <w:tc>
+          <w:tcPr>
+            <w:tcW w:w="1483" w:type="dxa"/>
+          </w:tcPr>
+          <w:p>
+            <w:r>
+              <w:t>0</w:t>
+            </w:r>
+          </w:p>
+        </w:tc>
+        <w:tc>
+          <w:tcPr>
+            <w:tcW w:w="1483" w:type="dxa"/>
+          </w:tcPr>
+          <w:p>
+            <w:r>
+              <w:t>28</w:t>
+            </w:r>
+          </w:p>
+        </w:tc>
+      </w:tr>
+    </w:tbl>
+    <w:p>
+      <w:r>
+        <w:rPr>
+          <w:noProof/>
+        </w:rPr>
+        <mc:AlternateContent>
+          <mc:Choice Requires="wps">
+            <w:drawing>
+              <wp:anchor distT="45720" distB="45720" distL="114300" distR="114300" simplePos="0" relativeHeight="251672576" behindDoc="1" locked="0" layoutInCell="1" allowOverlap="1" wp14:anchorId="5281DFA9" wp14:editId="5B6E40DE">
+                <wp:simplePos x="0" y="0"/>
+                <wp:positionH relativeFrom="column">
+                  <wp:posOffset>4505325</wp:posOffset>
+                </wp:positionH>
+                <wp:positionV relativeFrom="paragraph">
+                  <wp:posOffset>132715</wp:posOffset>
+                </wp:positionV>
+                <wp:extent cx="781050" cy="428625"/>
+                <wp:effectExtent l="0" t="0" r="19050" b="28575"/>
+                <wp:wrapNone/>
+                <wp:docPr id="8" name="Text Box 8"/>
+                <wp:cNvGraphicFramePr>
+                  <a:graphicFrameLocks xmlns:a="http://schemas.openxmlformats.org/drawingml/2006/main"/>
+                </wp:cNvGraphicFramePr>
+                <a:graphic xmlns:a="http://schemas.openxmlformats.org/drawingml/2006/main">
+                  <a:graphicData uri="http://schemas.microsoft.com/office/word/2010/wordprocessingShape">
+                    <wps:wsp>
+                      <wps:cNvSpPr txBox="1">
+                        <a:spLocks noChangeArrowheads="1"/>
+                      </wps:cNvSpPr>
+                      <wps:spPr bwMode="auto">
+                        <a:xfrm>
+                          <a:off x="0" y="0"/>
+                          <a:ext cx="781050" cy="428625"/>
+                        </a:xfrm>
+                        <a:prstGeom prst="rect">
+                          <a:avLst/>
+                        </a:prstGeom>
+                        <a:solidFill>
+                          <a:srgbClr val="FFFFFF"/>
+                        </a:solidFill>
+                        <a:ln w="9525">
+                          <a:solidFill>
+                            <a:srgbClr val="000000"/>
+                          </a:solidFill>
+                          <a:miter lim="800000"/>
+                          <a:headEnd/>
+                          <a:tailEnd/>
+                        </a:ln>
+                      </wps:spPr>
+                      <wps:txbx>
+                        <w:txbxContent>
+                          <w:p>
+                            <w:r>
+                              <w:t>Predicted Result</w:t>
+                            </w:r>
+                          </w:p>
+                        </w:txbxContent>
+                      </wps:txbx>
+                      <wps:bodyPr rot="0" vert="horz" wrap="square" lIns="91440" tIns="45720" rIns="91440" bIns="45720" anchor="t" anchorCtr="0">
+                        <a:noAutofit/>
+                      </wps:bodyPr>
+                    </wps:wsp>
+                  </a:graphicData>
+                </a:graphic>
+                <wp14:sizeRelH relativeFrom="margin">
+                  <wp14:pctWidth>0</wp14:pctWidth>
+                </wp14:sizeRelH>
+                <wp14:sizeRelV relativeFrom="margin">
+                  <wp14:pctHeight>0</wp14:pctHeight>
+                </wp14:sizeRelV>
+              </wp:anchor>
+            </w:drawing>
+          </mc:Choice>
+          <mc:Fallback>
+            <w:pict>
+              <v:shape w14:anchorId="5281DFA9" id="Text Box 8" o:spid="_x0000_s1034" type="#_x0000_t202" style="position:absolute;margin-left:354.75pt;margin-top:10.45pt;width:61.5pt;height:33.75pt;z-index:-251643904;visibility:visible;mso-wrap-style:square;mso-width-percent:0;mso-height-percent:0;mso-wrap-distance-left:9pt;mso-wrap-distance-top:3.6pt;mso-wrap-distance-right:9pt;mso-wrap-distance-bottom:3.6pt;mso-position-horizontal:absolute;mso-position-horizontal-relative:text;mso-position-vertical:absolute;mso-position-vertical-relative:text;mso-width-percent:0;mso-height-percent:0;mso-width-relative:margin;mso-height-relative:margin;v-text-anchor:top" o:gfxdata="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">
+                <v:textbox>
+                  <w:txbxContent>
+                    <w:p>
+                      <w:r>
+                        <w:t>Predicted Result</w:t>
+                      </w:r>
+                    </w:p>
+                  </w:txbxContent>
+                </v:textbox>
+              </v:shape>
+            </w:pict>
+          </mc:Fallback>
+        </mc:AlternateContent>
+      </w:r>
+      <w:r>
+        <w:rPr>
+          <w:noProof/>
+        </w:rPr>
+        <mc:AlternateContent>
+          <mc:Choice Requires="wps">
+            <w:drawing>
+              <wp:anchor distT="45720" distB="45720" distL="114300" distR="114300" simplePos="0" relativeHeight="251673600" behindDoc="1" locked="0" layoutInCell="1" allowOverlap="1" wp14:anchorId="2FBB62C2" wp14:editId="42C88BB6">
+                <wp:simplePos x="0" y="0"/>
+                <wp:positionH relativeFrom="column">
+                  <wp:posOffset>600075</wp:posOffset>
+                </wp:positionH>
+                <wp:positionV relativeFrom="paragraph">
+                  <wp:posOffset>647065</wp:posOffset>
+                </wp:positionV>
+                <wp:extent cx="781050" cy="428625"/>
+                <wp:effectExtent l="0" t="0" r="19050" b="28575"/>
+                <wp:wrapNone/>
+                <wp:docPr id="9" name="Text Box 2"/>
+                <wp:cNvGraphicFramePr>
+                  <a:graphicFrameLocks xmlns:a="http://schemas.openxmlformats.org/drawingml/2006/main"/>
+                </wp:cNvGraphicFramePr>
+                <a:graphic xmlns:a="http://schemas.openxmlformats.org/drawingml/2006/main">
+                  <a:graphicData uri="http://schemas.microsoft.com/office/word/2010/wordprocessingShape">
+                    <wps:wsp>
+                      <wps:cNvSpPr txBox="1">
+                        <a:spLocks noChangeArrowheads="1"/>
+                      </wps:cNvSpPr>
+                      <wps:spPr bwMode="auto">
+                        <a:xfrm>
+                          <a:off x="0" y="0"/>
+                          <a:ext cx="781050" cy="428625"/>
+                        </a:xfrm>
+                        <a:prstGeom prst="rect">
+                          <a:avLst/>
+                        </a:prstGeom>
+                        <a:solidFill>
+                          <a:srgbClr val="FFFFFF"/>
+                        </a:solidFill>
+                        <a:ln w="9525">
+                          <a:solidFill>
+                            <a:srgbClr val="000000"/>
+                          </a:solidFill>
+                          <a:miter lim="800000"/>
+                          <a:headEnd/>
+                          <a:tailEnd/>
+                        </a:ln>
+                      </wps:spPr>
+                      <wps:txbx>
+                        <w:txbxContent>
+                          <w:p>
+                            <w:r>
+                              <w:t>Expected Result</w:t>
+                            </w:r>
+                          </w:p>
+                        </w:txbxContent>
+                      </wps:txbx>
+                      <wps:bodyPr rot="0" vert="horz" wrap="square" lIns="91440" tIns="45720" rIns="91440" bIns="45720" anchor="t" anchorCtr="0">
+                        <a:noAutofit/>
+                      </wps:bodyPr>
+                    </wps:wsp>
+                  </a:graphicData>
+                </a:graphic>
+                <wp14:sizeRelH relativeFrom="margin">
+                  <wp14:pctWidth>0</wp14:pctWidth>
+                </wp14:sizeRelH>
+                <wp14:sizeRelV relativeFrom="margin">
+                  <wp14:pctHeight>0</wp14:pctHeight>
+                </wp14:sizeRelV>
+              </wp:anchor>
+            </w:drawing>
+          </mc:Choice>
+          <mc:Fallback>
+            <w:pict>
+              <v:shape w14:anchorId="2FBB62C2" id="_x0000_s1035" type="#_x0000_t202" style="position:absolute;margin-left:47.25pt;margin-top:50.95pt;width:61.5pt;height:33.75pt;z-index:-251642880;visibility:visible;mso-wrap-style:square;mso-width-percent:0;mso-height-percent:0;mso-wrap-distance-left:9pt;mso-wrap-distance-top:3.6pt;mso-wrap-distance-right:9pt;mso-wrap-distance-bottom:3.6pt;mso-position-horizontal:absolute;mso-position-horizontal-relative:text;mso-position-vertical:absolute;mso-position-vertical-relative:text;mso-width-percent:0;mso-height-percent:0;mso-width-relative:margin;mso-height-relative:margin;v-text-anchor:top" o:gfxdata="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">
+                <v:textbox>
+                  <w:txbxContent>
+                    <w:p>
+                      <w:r>
+                        <w:t>Expected Result</w:t>
+                      </w:r>
+                    </w:p>
+                  </w:txbxContent>
+                </v:textbox>
+              </v:shape>
+            </w:pict>
+          </mc:Fallback>
+        </mc:AlternateContent>
+      </w:r>
+      <w:r>
+        <w:br w:type="textWrapping" w:clear="all"/>
+      </w:r>
+      <w:r>
+        <w:tab/>
+      </w:r>
+    </w:p>
+    <w:p>
+      <w:pPr>
+        <w:ind w:firstLine="720"/>
+      </w:pPr>
+      <w:r>
+        <w:t>Confusion Matrix for Naïve Bayes.</w:t>
+      </w:r>
+      <w:r>
+        <w:t xml:space="preserve"> </w:t>
+      </w:r>
+      <w:r>
+        <w:t xml:space="preserve">Confusion Matrix for Logistic Regression. </w:t>
+      </w:r>
+    </w:p>
+    <w:tbl>
+      <w:tblPr>
+        <w:tblStyle w:val="TableGrid"/>
+        <w:tblpPr w:leftFromText="180" w:rightFromText="180" w:vertAnchor="text" w:horzAnchor="margin" w:tblpXSpec="center" w:tblpY="136"/>
+        <w:tblOverlap w:val="never"/>
+        <w:tblW w:w="0" w:type="auto"/>
+        <w:tblLook w:val="04A0" w:firstRow="1" w:lastRow="0" w:firstColumn="1" w:lastColumn="0" w:noHBand="0" w:noVBand="1"/>
+      </w:tblPr>
+      <w:tblGrid>
+        <w:gridCol w:w="1483"/>
+        <w:gridCol w:w="1483"/>
+        <w:gridCol w:w="1483"/>
+      </w:tblGrid>
+      <w:tr>
+        <w:trPr>
+          <w:trHeight w:val="608"/>
+        </w:trPr>
+        <w:tc>
+          <w:tcPr>
+            <w:tcW w:w="1483" w:type="dxa"/>
+          </w:tcPr>
+          <w:p/>
+        </w:tc>
+        <w:tc>
+          <w:tcPr>
+            <w:tcW w:w="1483" w:type="dxa"/>
+          </w:tcPr>
+          <w:p>
+            <w:r>
+              <w:t>1</w:t>
+            </w:r>
+          </w:p>
+        </w:tc>
+        <w:tc>
+          <w:tcPr>
+            <w:tcW w:w="1483" w:type="dxa"/>
+          </w:tcPr>
+          <w:p>
+            <w:r>
+              <w:t>0</w:t>
+            </w:r>
+          </w:p>
+        </w:tc>
+      </w:tr>
+      <w:tr>
+        <w:trPr>
+          <w:trHeight w:val="574"/>
+        </w:trPr>
+        <w:tc>
+          <w:tcPr>
+            <w:tcW w:w="1483" w:type="dxa"/>
+          </w:tcPr>
+          <w:p>
+            <w:r>
+              <w:t>1</w:t>
+            </w:r>
+          </w:p>
+        </w:tc>
+        <w:tc>
+          <w:tcPr>
+            <w:tcW w:w="1483" w:type="dxa"/>
+          </w:tcPr>
+          <w:p>
+            <w:r>
+              <w:t>0</w:t>
+            </w:r>
+          </w:p>
+        </w:tc>
+        <w:tc>
+          <w:tcPr>
+            <w:tcW w:w="1483" w:type="dxa"/>
+          </w:tcPr>
+          <w:p>
+            <w:r>
+              <w:t>2</w:t>
+            </w:r>
+          </w:p>
+        </w:tc>
+      </w:tr>
+      <w:tr>
+        <w:trPr>
+          <w:trHeight w:val="574"/>
+        </w:trPr>
+        <w:tc>
+          <w:tcPr>
+            <w:tcW w:w="1483" w:type="dxa"/>
+          </w:tcPr>
+          <w:p>
+            <w:r>
+              <w:t>0</w:t>
+            </w:r>
+          </w:p>
+        </w:tc>
+        <w:tc>
+          <w:tcPr>
+            <w:tcW w:w="1483" w:type="dxa"/>
+          </w:tcPr>
+          <w:p>
+            <w:r>
+              <w:t>2</w:t>
+            </w:r>
+          </w:p>
+        </w:tc>
+        <w:tc>
+          <w:tcPr>
+            <w:tcW w:w="1483" w:type="dxa"/>
+          </w:tcPr>
+          <w:p>
+            <w:r>
+              <w:t>31</w:t>
+            </w:r>
+          </w:p>
+        </w:tc>
+      </w:tr>
+    </w:tbl>
+    <w:p>
+      <w:r>
+        <w:rPr>
+          <w:noProof/>
+        </w:rPr>
+        <mc:AlternateContent>
+          <mc:Choice Requires="wps">
+            <w:drawing>
+              <wp:anchor distT="45720" distB="45720" distL="114300" distR="114300" simplePos="0" relativeHeight="251675648" behindDoc="1" locked="0" layoutInCell="1" allowOverlap="1" wp14:anchorId="5E0B1F8B" wp14:editId="6BC603C4">
+                <wp:simplePos x="0" y="0"/>
+                <wp:positionH relativeFrom="column">
+                  <wp:posOffset>4505325</wp:posOffset>
+                </wp:positionH>
+                <wp:positionV relativeFrom="paragraph">
+                  <wp:posOffset>132715</wp:posOffset>
+                </wp:positionV>
+                <wp:extent cx="781050" cy="428625"/>
+                <wp:effectExtent l="0" t="0" r="19050" b="28575"/>
+                <wp:wrapNone/>
+                <wp:docPr id="10" name="Text Box 10"/>
+                <wp:cNvGraphicFramePr>
+                  <a:graphicFrameLocks xmlns:a="http://schemas.openxmlformats.org/drawingml/2006/main"/>
+                </wp:cNvGraphicFramePr>
+                <a:graphic xmlns:a="http://schemas.openxmlformats.org/drawingml/2006/main">
+                  <a:graphicData uri="http://schemas.microsoft.com/office/word/2010/wordprocessingShape">
+                    <wps:wsp>
+                      <wps:cNvSpPr txBox="1">
+                        <a:spLocks noChangeArrowheads="1"/>
+                      </wps:cNvSpPr>
+                      <wps:spPr bwMode="auto">
+                        <a:xfrm>
+                          <a:off x="0" y="0"/>
+                          <a:ext cx="781050" cy="428625"/>
+                        </a:xfrm>
+                        <a:prstGeom prst="rect">
+                          <a:avLst/>
+                        </a:prstGeom>
+                        <a:solidFill>
+                          <a:srgbClr val="FFFFFF"/>
+                        </a:solidFill>
+                        <a:ln w="9525">
+                          <a:solidFill>
+                            <a:srgbClr val="000000"/>
+                          </a:solidFill>
+                          <a:miter lim="800000"/>
+                          <a:headEnd/>
+                          <a:tailEnd/>
+                        </a:ln>
+                      </wps:spPr>
+                      <wps:txbx>
+                        <w:txbxContent>
+                          <w:p>
+                            <w:r>
+                              <w:t>Predicted Result</w:t>
+                            </w:r>
+                          </w:p>
+                        </w:txbxContent>
+                      </wps:txbx>
+                      <wps:bodyPr rot="0" vert="horz" wrap="square" lIns="91440" tIns="45720" rIns="91440" bIns="45720" anchor="t" anchorCtr="0">
+                        <a:noAutofit/>
+                      </wps:bodyPr>
+                    </wps:wsp>
+                  </a:graphicData>
+                </a:graphic>
+                <wp14:sizeRelH relativeFrom="margin">
+                  <wp14:pctWidth>0</wp14:pctWidth>
+                </wp14:sizeRelH>
+                <wp14:sizeRelV relativeFrom="margin">
+                  <wp14:pctHeight>0</wp14:pctHeight>
+                </wp14:sizeRelV>
+              </wp:anchor>
+            </w:drawing>
+          </mc:Choice>
+          <mc:Fallback>
+            <w:pict>
+              <v:shape w14:anchorId="5E0B1F8B" id="Text Box 10" o:spid="_x0000_s1036" type="#_x0000_t202" style="position:absolute;margin-left:354.75pt;margin-top:10.45pt;width:61.5pt;height:33.75pt;z-index:-251640832;visibility:visible;mso-wrap-style:square;mso-width-percent:0;mso-height-percent:0;mso-wrap-distance-left:9pt;mso-wrap-distance-top:3.6pt;mso-wrap-distance-right:9pt;mso-wrap-distance-bottom:3.6pt;mso-position-horizontal:absolute;mso-position-horizontal-relative:text;mso-position-vertical:absolute;mso-position-vertical-relative:text;mso-width-percent:0;mso-height-percent:0;mso-width-relative:margin;mso-height-relative:margin;v-text-anchor:top" o:gfxdata="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">
+                <v:textbox>
+                  <w:txbxContent>
+                    <w:p>
+                      <w:r>
+                        <w:t>Predicted Result</w:t>
+                      </w:r>
+                    </w:p>
+                  </w:txbxContent>
+                </v:textbox>
+              </v:shape>
+            </w:pict>
+          </mc:Fallback>
+        </mc:AlternateContent>
+      </w:r>
+      <w:r>
+        <w:rPr>
+          <w:noProof/>
+        </w:rPr>
+        <mc:AlternateContent>
+          <mc:Choice Requires="wps">
+            <w:drawing>
+              <wp:anchor distT="45720" distB="45720" distL="114300" distR="114300" simplePos="0" relativeHeight="251676672" behindDoc="1" locked="0" layoutInCell="1" allowOverlap="1" wp14:anchorId="268B791B" wp14:editId="4FB1C0DF">
+                <wp:simplePos x="0" y="0"/>
+                <wp:positionH relativeFrom="column">
+                  <wp:posOffset>600075</wp:posOffset>
+                </wp:positionH>
+                <wp:positionV relativeFrom="paragraph">
+                  <wp:posOffset>647065</wp:posOffset>
+                </wp:positionV>
+                <wp:extent cx="781050" cy="428625"/>
+                <wp:effectExtent l="0" t="0" r="19050" b="28575"/>
+                <wp:wrapNone/>
+                <wp:docPr id="11" name="Text Box 2"/>
+                <wp:cNvGraphicFramePr>
+                  <a:graphicFrameLocks xmlns:a="http://schemas.openxmlformats.org/drawingml/2006/main"/>
+                </wp:cNvGraphicFramePr>
+                <a:graphic xmlns:a="http://schemas.openxmlformats.org/drawingml/2006/main">
+                  <a:graphicData uri="http://schemas.microsoft.com/office/word/2010/wordprocessingShape">
+                    <wps:wsp>
+                      <wps:cNvSpPr txBox="1">
+                        <a:spLocks noChangeArrowheads="1"/>
+                      </wps:cNvSpPr>
+                      <wps:spPr bwMode="auto">
+                        <a:xfrm>
+                          <a:off x="0" y="0"/>
+                          <a:ext cx="781050" cy="428625"/>
+                        </a:xfrm>
+                        <a:prstGeom prst="rect">
+                          <a:avLst/>
+                        </a:prstGeom>
+                        <a:solidFill>
+                          <a:srgbClr val="FFFFFF"/>
+                        </a:solidFill>
+                        <a:ln w="9525">
+                          <a:solidFill>
+                            <a:srgbClr val="000000"/>
+                          </a:solidFill>
+                          <a:miter lim="800000"/>
+                          <a:headEnd/>
+                          <a:tailEnd/>
+                        </a:ln>
+                      </wps:spPr>
+                      <wps:txbx>
+                        <w:txbxContent>
+                          <w:p>
+                            <w:r>
+                              <w:t>Expected Result</w:t>
+                            </w:r>
+                          </w:p>
+                        </w:txbxContent>
+                      </wps:txbx>
+                      <wps:bodyPr rot="0" vert="horz" wrap="square" lIns="91440" tIns="45720" rIns="91440" bIns="45720" anchor="t" anchorCtr="0">
+                        <a:noAutofit/>
+                      </wps:bodyPr>
+                    </wps:wsp>
+                  </a:graphicData>
+                </a:graphic>
+                <wp14:sizeRelH relativeFrom="margin">
+                  <wp14:pctWidth>0</wp14:pctWidth>
+                </wp14:sizeRelH>
+                <wp14:sizeRelV relativeFrom="margin">
+                  <wp14:pctHeight>0</wp14:pctHeight>
+                </wp14:sizeRelV>
+              </wp:anchor>
+            </w:drawing>
+          </mc:Choice>
+          <mc:Fallback>
+            <w:pict>
+              <v:shape w14:anchorId="268B791B" id="_x0000_s1037" type="#_x0000_t202" style="position:absolute;margin-left:47.25pt;margin-top:50.95pt;width:61.5pt;height:33.75pt;z-index:-251639808;visibility:visible;mso-wrap-style:square;mso-width-percent:0;mso-height-percent:0;mso-wrap-distance-left:9pt;mso-wrap-distance-top:3.6pt;mso-wrap-distance-right:9pt;mso-wrap-distance-bottom:3.6pt;mso-position-horizontal:absolute;mso-position-horizontal-relative:text;mso-position-vertical:absolute;mso-position-vertical-relative:text;mso-width-percent:0;mso-height-percent:0;mso-width-relative:margin;mso-height-relative:margin;v-text-anchor:top" o:gfxdata="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">
+                <v:textbox>
+                  <w:txbxContent>
+                    <w:p>
+                      <w:r>
+                        <w:t>Expected Result</w:t>
+                      </w:r>
+                    </w:p>
+                  </w:txbxContent>
+                </v:textbox>
+              </v:shape>
+            </w:pict>
+          </mc:Fallback>
+        </mc:AlternateContent>
+      </w:r>
+      <w:r>
+        <w:br w:type="textWrapping" w:clear="all"/>
+      </w:r>
+    </w:p>
+    <w:p>
+      <w:pPr>
+        <w:pStyle w:val="Heading3"/>
+      </w:pPr>
+      <w:r>
+        <w:t>Varying the Learning Rates</w:t>
+      </w:r>
+    </w:p>
+    <w:p>
+      <w:pPr>
+        <w:ind w:firstLine="720"/>
+      </w:pPr>
+      <w:r>
+        <w:t>We now vary the learning rate for logistic regression and see what difference it makes in the results.</w:t>
+      </w:r>
+      <w:r>
+        <w:t xml:space="preserve"> For simplicity, we keep </w:t>
+      </w:r>
+      <w:r>
+        <w:t>a fixed</w:t>
+      </w:r>
+      <w:r>
+        <w:t xml:space="preserve"> threshold = 0.01</w:t>
+      </w:r>
+      <w:r>
+        <w:t xml:space="preserve"> </w:t>
+      </w:r>
+    </w:p>
+    <w:p>
+      <w:pPr>
+        <w:ind w:firstLine="720"/>
+      </w:pPr>
+      <w:r>
+        <w:t>With</w:t>
+      </w:r>
+      <w:r>
+        <w:t xml:space="preserve"> learning rate = 0.000001, the algorithm converges </w:t>
+      </w:r>
+      <w:r>
+        <w:t xml:space="preserve">after 1 iteration </w:t>
+      </w:r>
+      <w:r>
+        <w:t xml:space="preserve">and gives the confusion matrix as below. </w:t>
+      </w:r>
+    </w:p>
+    <w:p>
+      <w:pPr>
+        <w:ind w:firstLine="720"/>
+      </w:pPr>
+    </w:p>
+    <w:p>
+      <w:pPr>
+        <w:ind w:firstLine="720"/>
+      </w:pPr>
+    </w:p>
+    <w:p>
+      <w:pPr>
+        <w:ind w:firstLine="720"/>
+      </w:pPr>
+      <w:r>
+        <w:lastRenderedPageBreak/>
+        <w:t xml:space="preserve">Confusion Matrix for Logistic Regression. </w:t>
+      </w:r>
+    </w:p>
+    <w:tbl>
+      <w:tblPr>
+        <w:tblStyle w:val="TableGrid"/>
+        <w:tblpPr w:leftFromText="180" w:rightFromText="180" w:vertAnchor="text" w:horzAnchor="margin" w:tblpXSpec="center" w:tblpY="136"/>
+        <w:tblOverlap w:val="never"/>
+        <w:tblW w:w="0" w:type="auto"/>
+        <w:tblLook w:val="04A0" w:firstRow="1" w:lastRow="0" w:firstColumn="1" w:lastColumn="0" w:noHBand="0" w:noVBand="1"/>
+      </w:tblPr>
+      <w:tblGrid>
+        <w:gridCol w:w="1483"/>
+        <w:gridCol w:w="1483"/>
+        <w:gridCol w:w="1483"/>
+      </w:tblGrid>
+      <w:tr>
+        <w:trPr>
+          <w:trHeight w:val="608"/>
+        </w:trPr>
+        <w:tc>
+          <w:tcPr>
+            <w:tcW w:w="1483" w:type="dxa"/>
+          </w:tcPr>
+          <w:p/>
+        </w:tc>
+        <w:tc>
+          <w:tcPr>
+            <w:tcW w:w="1483" w:type="dxa"/>
+          </w:tcPr>
+          <w:p>
+            <w:r>
+              <w:t>1</w:t>
+            </w:r>
+          </w:p>
+        </w:tc>
+        <w:tc>
+          <w:tcPr>
+            <w:tcW w:w="1483" w:type="dxa"/>
+          </w:tcPr>
+          <w:p>
+            <w:r>
+              <w:t>0</w:t>
+            </w:r>
+          </w:p>
+        </w:tc>
+      </w:tr>
+      <w:tr>
+        <w:trPr>
+          <w:trHeight w:val="574"/>
+        </w:trPr>
+        <w:tc>
+          <w:tcPr>
+            <w:tcW w:w="1483" w:type="dxa"/>
+          </w:tcPr>
+          <w:p>
+            <w:r>
+              <w:t>1</w:t>
+            </w:r>
+          </w:p>
+        </w:tc>
+        <w:tc>
+          <w:tcPr>
+            <w:tcW w:w="1483" w:type="dxa"/>
+          </w:tcPr>
+          <w:p>
+            <w:r>
+              <w:t>14</w:t>
+            </w:r>
+          </w:p>
+        </w:tc>
+        <w:tc>
+          <w:tcPr>
+            <w:tcW w:w="1483" w:type="dxa"/>
+          </w:tcPr>
+          <w:p>
+            <w:r>
+              <w:t>0</w:t>
+            </w:r>
+          </w:p>
+        </w:tc>
+      </w:tr>
+      <w:tr>
+        <w:trPr>
+          <w:trHeight w:val="574"/>
+        </w:trPr>
+        <w:tc>
+          <w:tcPr>
+            <w:tcW w:w="1483" w:type="dxa"/>
+          </w:tcPr>
+          <w:p>
+            <w:r>
+              <w:t>0</w:t>
+            </w:r>
+          </w:p>
+        </w:tc>
+        <w:tc>
+          <w:tcPr>
+            <w:tcW w:w="1483" w:type="dxa"/>
+          </w:tcPr>
+          <w:p>
+            <w:r>
+              <w:t>0</w:t>
+            </w:r>
+          </w:p>
+        </w:tc>
+        <w:tc>
+          <w:tcPr>
+            <w:tcW w:w="1483" w:type="dxa"/>
+          </w:tcPr>
+          <w:p>
+            <w:r>
+              <w:t>21</w:t>
+            </w:r>
+          </w:p>
+        </w:tc>
+      </w:tr>
+    </w:tbl>
+    <w:p>
+      <w:r>
+        <w:rPr>
+          <w:noProof/>
+        </w:rPr>
+        <mc:AlternateContent>
+          <mc:Choice Requires="wps">
+            <w:drawing>
+              <wp:anchor distT="45720" distB="45720" distL="114300" distR="114300" simplePos="0" relativeHeight="251678720" behindDoc="1" locked="0" layoutInCell="1" allowOverlap="1" wp14:anchorId="5E0B1F8B" wp14:editId="6BC603C4">
+                <wp:simplePos x="0" y="0"/>
+                <wp:positionH relativeFrom="column">
+                  <wp:posOffset>4505325</wp:posOffset>
+                </wp:positionH>
+                <wp:positionV relativeFrom="paragraph">
+                  <wp:posOffset>132715</wp:posOffset>
+                </wp:positionV>
+                <wp:extent cx="781050" cy="428625"/>
+                <wp:effectExtent l="0" t="0" r="19050" b="28575"/>
+                <wp:wrapNone/>
+                <wp:docPr id="12" name="Text Box 12"/>
+                <wp:cNvGraphicFramePr>
+                  <a:graphicFrameLocks xmlns:a="http://schemas.openxmlformats.org/drawingml/2006/main"/>
+                </wp:cNvGraphicFramePr>
+                <a:graphic xmlns:a="http://schemas.openxmlformats.org/drawingml/2006/main">
+                  <a:graphicData uri="http://schemas.microsoft.com/office/word/2010/wordprocessingShape">
+                    <wps:wsp>
+                      <wps:cNvSpPr txBox="1">
+                        <a:spLocks noChangeArrowheads="1"/>
+                      </wps:cNvSpPr>
+                      <wps:spPr bwMode="auto">
+                        <a:xfrm>
+                          <a:off x="0" y="0"/>
+                          <a:ext cx="781050" cy="428625"/>
+                        </a:xfrm>
+                        <a:prstGeom prst="rect">
+                          <a:avLst/>
+                        </a:prstGeom>
+                        <a:solidFill>
+                          <a:srgbClr val="FFFFFF"/>
+                        </a:solidFill>
+                        <a:ln w="9525">
+                          <a:solidFill>
+                            <a:srgbClr val="000000"/>
+                          </a:solidFill>
+                          <a:miter lim="800000"/>
+                          <a:headEnd/>
+                          <a:tailEnd/>
+                        </a:ln>
+                      </wps:spPr>
+                      <wps:txbx>
+                        <w:txbxContent>
+                          <w:p>
+                            <w:r>
+                              <w:t>Predicted Result</w:t>
+                            </w:r>
+                          </w:p>
+                        </w:txbxContent>
+                      </wps:txbx>
+                      <wps:bodyPr rot="0" vert="horz" wrap="square" lIns="91440" tIns="45720" rIns="91440" bIns="45720" anchor="t" anchorCtr="0">
+                        <a:noAutofit/>
+                      </wps:bodyPr>
+                    </wps:wsp>
+                  </a:graphicData>
+                </a:graphic>
+                <wp14:sizeRelH relativeFrom="margin">
+                  <wp14:pctWidth>0</wp14:pctWidth>
+                </wp14:sizeRelH>
+                <wp14:sizeRelV relativeFrom="margin">
+                  <wp14:pctHeight>0</wp14:pctHeight>
+                </wp14:sizeRelV>
+              </wp:anchor>
+            </w:drawing>
+          </mc:Choice>
+          <mc:Fallback>
+            <w:pict>
+              <v:shape w14:anchorId="5E0B1F8B" id="Text Box 12" o:spid="_x0000_s1038" type="#_x0000_t202" style="position:absolute;margin-left:354.75pt;margin-top:10.45pt;width:61.5pt;height:33.75pt;z-index:-251637760;visibility:visible;mso-wrap-style:square;mso-width-percent:0;mso-height-percent:0;mso-wrap-distance-left:9pt;mso-wrap-distance-top:3.6pt;mso-wrap-distance-right:9pt;mso-wrap-distance-bottom:3.6pt;mso-position-horizontal:absolute;mso-position-horizontal-relative:text;mso-position-vertical:absolute;mso-position-vertical-relative:text;mso-width-percent:0;mso-height-percent:0;mso-width-relative:margin;mso-height-relative:margin;v-text-anchor:top" o:gfxdata="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">
+                <v:textbox>
+                  <w:txbxContent>
+                    <w:p>
+                      <w:r>
+                        <w:t>Predicted Result</w:t>
+                      </w:r>
+                    </w:p>
+                  </w:txbxContent>
+                </v:textbox>
+              </v:shape>
+            </w:pict>
+          </mc:Fallback>
+        </mc:AlternateContent>
+      </w:r>
+      <w:r>
+        <w:rPr>
+          <w:noProof/>
+        </w:rPr>
+        <mc:AlternateContent>
+          <mc:Choice Requires="wps">
+            <w:drawing>
+              <wp:anchor distT="45720" distB="45720" distL="114300" distR="114300" simplePos="0" relativeHeight="251679744" behindDoc="1" locked="0" layoutInCell="1" allowOverlap="1" wp14:anchorId="268B791B" wp14:editId="4FB1C0DF">
+                <wp:simplePos x="0" y="0"/>
+                <wp:positionH relativeFrom="column">
+                  <wp:posOffset>600075</wp:posOffset>
+                </wp:positionH>
+                <wp:positionV relativeFrom="paragraph">
+                  <wp:posOffset>647065</wp:posOffset>
+                </wp:positionV>
+                <wp:extent cx="781050" cy="428625"/>
+                <wp:effectExtent l="0" t="0" r="19050" b="28575"/>
+                <wp:wrapNone/>
+                <wp:docPr id="13" name="Text Box 2"/>
+                <wp:cNvGraphicFramePr>
+                  <a:graphicFrameLocks xmlns:a="http://schemas.openxmlformats.org/drawingml/2006/main"/>
+                </wp:cNvGraphicFramePr>
+                <a:graphic xmlns:a="http://schemas.openxmlformats.org/drawingml/2006/main">
+                  <a:graphicData uri="http://schemas.microsoft.com/office/word/2010/wordprocessingShape">
+                    <wps:wsp>
+                      <wps:cNvSpPr txBox="1">
+                        <a:spLocks noChangeArrowheads="1"/>
+                      </wps:cNvSpPr>
+                      <wps:spPr bwMode="auto">
+                        <a:xfrm>
+                          <a:off x="0" y="0"/>
+                          <a:ext cx="781050" cy="428625"/>
+                        </a:xfrm>
+                        <a:prstGeom prst="rect">
+                          <a:avLst/>
+                        </a:prstGeom>
+                        <a:solidFill>
+                          <a:srgbClr val="FFFFFF"/>
+                        </a:solidFill>
+                        <a:ln w="9525">
+                          <a:solidFill>
+                            <a:srgbClr val="000000"/>
+                          </a:solidFill>
+                          <a:miter lim="800000"/>
+                          <a:headEnd/>
+                          <a:tailEnd/>
+                        </a:ln>
+                      </wps:spPr>
+                      <wps:txbx>
+                        <w:txbxContent>
+                          <w:p>
+                            <w:r>
+                              <w:t>Expected Result</w:t>
+                            </w:r>
+                          </w:p>
+                        </w:txbxContent>
+                      </wps:txbx>
+                      <wps:bodyPr rot="0" vert="horz" wrap="square" lIns="91440" tIns="45720" rIns="91440" bIns="45720" anchor="t" anchorCtr="0">
+                        <a:noAutofit/>
+                      </wps:bodyPr>
+                    </wps:wsp>
+                  </a:graphicData>
+                </a:graphic>
+                <wp14:sizeRelH relativeFrom="margin">
+                  <wp14:pctWidth>0</wp14:pctWidth>
+                </wp14:sizeRelH>
+                <wp14:sizeRelV relativeFrom="margin">
+                  <wp14:pctHeight>0</wp14:pctHeight>
+                </wp14:sizeRelV>
+              </wp:anchor>
+            </w:drawing>
+          </mc:Choice>
+          <mc:Fallback>
+            <w:pict>
+              <v:shape w14:anchorId="268B791B" id="_x0000_s1039" type="#_x0000_t202" style="position:absolute;margin-left:47.25pt;margin-top:50.95pt;width:61.5pt;height:33.75pt;z-index:-251636736;visibility:visible;mso-wrap-style:square;mso-width-percent:0;mso-height-percent:0;mso-wrap-distance-left:9pt;mso-wrap-distance-top:3.6pt;mso-wrap-distance-right:9pt;mso-wrap-distance-bottom:3.6pt;mso-position-horizontal:absolute;mso-position-horizontal-relative:text;mso-position-vertical:absolute;mso-position-vertical-relative:text;mso-width-percent:0;mso-height-percent:0;mso-width-relative:margin;mso-height-relative:margin;v-text-anchor:top" o:gfxdata="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">
+                <v:textbox>
+                  <w:txbxContent>
+                    <w:p>
+                      <w:r>
+                        <w:t>Expected Result</w:t>
+                      </w:r>
+                    </w:p>
+                  </w:txbxContent>
+                </v:textbox>
+              </v:shape>
+            </w:pict>
+          </mc:Fallback>
+        </mc:AlternateContent>
+      </w:r>
+      <w:r>
+        <w:br w:type="textWrapping" w:clear="all"/>
+      </w:r>
+      <w:r>
+        <w:tab/>
+      </w:r>
+    </w:p>
+    <w:p>
+      <w:pPr>
+        <w:ind w:firstLine="720"/>
+      </w:pPr>
+      <w:r>
+        <w:tab/>
+        <w:t xml:space="preserve">With learning rate = 0.01, the algorithm converges after 76 iterations and gives the confusion matrix as below. </w:t>
+      </w:r>
+    </w:p>
+    <w:p>
+      <w:pPr>
+        <w:ind w:firstLine="720"/>
+      </w:pPr>
+      <w:r>
+        <w:t xml:space="preserve">Confusion Matrix for Logistic Regression. </w:t>
+      </w:r>
+    </w:p>
+    <w:tbl>
+      <w:tblPr>
+        <w:tblStyle w:val="TableGrid"/>
+        <w:tblpPr w:leftFromText="180" w:rightFromText="180" w:vertAnchor="text" w:horzAnchor="margin" w:tblpXSpec="center" w:tblpY="136"/>
+        <w:tblOverlap w:val="never"/>
+        <w:tblW w:w="0" w:type="auto"/>
+        <w:tblLook w:val="04A0" w:firstRow="1" w:lastRow="0" w:firstColumn="1" w:lastColumn="0" w:noHBand="0" w:noVBand="1"/>
+      </w:tblPr>
+      <w:tblGrid>
+        <w:gridCol w:w="1483"/>
+        <w:gridCol w:w="1483"/>
+        <w:gridCol w:w="1483"/>
+      </w:tblGrid>
+      <w:tr>
+        <w:trPr>
+          <w:trHeight w:val="608"/>
+        </w:trPr>
+        <w:tc>
+          <w:tcPr>
+            <w:tcW w:w="1483" w:type="dxa"/>
+          </w:tcPr>
+          <w:p/>
+        </w:tc>
+        <w:tc>
+          <w:tcPr>
+            <w:tcW w:w="1483" w:type="dxa"/>
+          </w:tcPr>
+          <w:p>
+            <w:r>
+              <w:t>1</w:t>
+            </w:r>
+          </w:p>
+        </w:tc>
+        <w:tc>
+          <w:tcPr>
+            <w:tcW w:w="1483" w:type="dxa"/>
+          </w:tcPr>
+          <w:p>
+            <w:r>
+              <w:t>0</w:t>
+            </w:r>
+          </w:p>
+        </w:tc>
+      </w:tr>
+      <w:tr>
+        <w:trPr>
+          <w:trHeight w:val="574"/>
+        </w:trPr>
+        <w:tc>
+          <w:tcPr>
+            <w:tcW w:w="1483" w:type="dxa"/>
+          </w:tcPr>
+          <w:p>
+            <w:r>
+              <w:t>1</w:t>
+            </w:r>
+          </w:p>
+        </w:tc>
+        <w:tc>
+          <w:tcPr>
+            <w:tcW w:w="1483" w:type="dxa"/>
+          </w:tcPr>
+          <w:p>
+            <w:r>
+              <w:t>14</w:t>
+            </w:r>
+          </w:p>
+        </w:tc>
+        <w:tc>
+          <w:tcPr>
+            <w:tcW w:w="1483" w:type="dxa"/>
+          </w:tcPr>
+          <w:p>
+            <w:r>
+              <w:t>0</w:t>
+            </w:r>
+          </w:p>
+        </w:tc>
+      </w:tr>
+      <w:tr>
+        <w:trPr>
+          <w:trHeight w:val="574"/>
+        </w:trPr>
+        <w:tc>
+          <w:tcPr>
+            <w:tcW w:w="1483" w:type="dxa"/>
+          </w:tcPr>
+          <w:p>
+            <w:r>
+              <w:t>0</w:t>
+            </w:r>
+          </w:p>
+        </w:tc>
+        <w:tc>
+          <w:tcPr>
+            <w:tcW w:w="1483" w:type="dxa"/>
+          </w:tcPr>
+          <w:p>
+            <w:r>
+              <w:t>0</w:t>
+            </w:r>
+          </w:p>
+        </w:tc>
+        <w:tc>
+          <w:tcPr>
+            <w:tcW w:w="1483" w:type="dxa"/>
+          </w:tcPr>
+          <w:p>
+            <w:r>
+              <w:t>21</w:t>
+            </w:r>
+          </w:p>
+        </w:tc>
+      </w:tr>
+    </w:tbl>
+    <w:p>
+      <w:r>
+        <w:rPr>
+          <w:noProof/>
+        </w:rPr>
+        <mc:AlternateContent>
+          <mc:Choice Requires="wps">
+            <w:drawing>
+              <wp:anchor distT="45720" distB="45720" distL="114300" distR="114300" simplePos="0" relativeHeight="251681792" behindDoc="1" locked="0" layoutInCell="1" allowOverlap="1" wp14:anchorId="5F07A5FC" wp14:editId="4377AF94">
+                <wp:simplePos x="0" y="0"/>
+                <wp:positionH relativeFrom="column">
+                  <wp:posOffset>4505325</wp:posOffset>
+                </wp:positionH>
+                <wp:positionV relativeFrom="paragraph">
+                  <wp:posOffset>132715</wp:posOffset>
+                </wp:positionV>
+                <wp:extent cx="781050" cy="428625"/>
+                <wp:effectExtent l="0" t="0" r="19050" b="28575"/>
+                <wp:wrapNone/>
+                <wp:docPr id="14" name="Text Box 14"/>
+                <wp:cNvGraphicFramePr>
+                  <a:graphicFrameLocks xmlns:a="http://schemas.openxmlformats.org/drawingml/2006/main"/>
+                </wp:cNvGraphicFramePr>
+                <a:graphic xmlns:a="http://schemas.openxmlformats.org/drawingml/2006/main">
+                  <a:graphicData uri="http://schemas.microsoft.com/office/word/2010/wordprocessingShape">
+                    <wps:wsp>
+                      <wps:cNvSpPr txBox="1">
+                        <a:spLocks noChangeArrowheads="1"/>
+                      </wps:cNvSpPr>
+                      <wps:spPr bwMode="auto">
+                        <a:xfrm>
+                          <a:off x="0" y="0"/>
+                          <a:ext cx="781050" cy="428625"/>
+                        </a:xfrm>
+                        <a:prstGeom prst="rect">
+                          <a:avLst/>
+                        </a:prstGeom>
+                        <a:solidFill>
+                          <a:srgbClr val="FFFFFF"/>
+                        </a:solidFill>
+                        <a:ln w="9525">
+                          <a:solidFill>
+                            <a:srgbClr val="000000"/>
+                          </a:solidFill>
+                          <a:miter lim="800000"/>
+                          <a:headEnd/>
+                          <a:tailEnd/>
+                        </a:ln>
+                      </wps:spPr>
+                      <wps:txbx>
+                        <w:txbxContent>
+                          <w:p>
+                            <w:r>
+                              <w:t>Predicted Result</w:t>
+                            </w:r>
+                          </w:p>
+                        </w:txbxContent>
+                      </wps:txbx>
+                      <wps:bodyPr rot="0" vert="horz" wrap="square" lIns="91440" tIns="45720" rIns="91440" bIns="45720" anchor="t" anchorCtr="0">
+                        <a:noAutofit/>
+                      </wps:bodyPr>
+                    </wps:wsp>
+                  </a:graphicData>
+                </a:graphic>
+                <wp14:sizeRelH relativeFrom="margin">
+                  <wp14:pctWidth>0</wp14:pctWidth>
+                </wp14:sizeRelH>
+                <wp14:sizeRelV relativeFrom="margin">
+                  <wp14:pctHeight>0</wp14:pctHeight>
+                </wp14:sizeRelV>
+              </wp:anchor>
+            </w:drawing>
+          </mc:Choice>
+          <mc:Fallback>
+            <w:pict>
+              <v:shape w14:anchorId="5F07A5FC" id="Text Box 14" o:spid="_x0000_s1040" type="#_x0000_t202" style="position:absolute;margin-left:354.75pt;margin-top:10.45pt;width:61.5pt;height:33.75pt;z-index:-251634688;visibility:visible;mso-wrap-style:square;mso-width-percent:0;mso-height-percent:0;mso-wrap-distance-left:9pt;mso-wrap-distance-top:3.6pt;mso-wrap-distance-right:9pt;mso-wrap-distance-bottom:3.6pt;mso-position-horizontal:absolute;mso-position-horizontal-relative:text;mso-position-vertical:absolute;mso-position-vertical-relative:text;mso-width-percent:0;mso-height-percent:0;mso-width-relative:margin;mso-height-relative:margin;v-text-anchor:top" o:gfxdata="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">
+                <v:textbox>
+                  <w:txbxContent>
+                    <w:p>
+                      <w:r>
+                        <w:t>Predicted Result</w:t>
+                      </w:r>
+                    </w:p>
+                  </w:txbxContent>
+                </v:textbox>
+              </v:shape>
+            </w:pict>
+          </mc:Fallback>
+        </mc:AlternateContent>
+      </w:r>
+      <w:r>
+        <w:rPr>
+          <w:noProof/>
+        </w:rPr>
+        <mc:AlternateContent>
+          <mc:Choice Requires="wps">
+            <w:drawing>
+              <wp:anchor distT="45720" distB="45720" distL="114300" distR="114300" simplePos="0" relativeHeight="251682816" behindDoc="1" locked="0" layoutInCell="1" allowOverlap="1" wp14:anchorId="6197A458" wp14:editId="1188AD2C">
+                <wp:simplePos x="0" y="0"/>
+                <wp:positionH relativeFrom="column">
+                  <wp:posOffset>600075</wp:posOffset>
+                </wp:positionH>
+                <wp:positionV relativeFrom="paragraph">
+                  <wp:posOffset>647065</wp:posOffset>
+                </wp:positionV>
+                <wp:extent cx="781050" cy="428625"/>
+                <wp:effectExtent l="0" t="0" r="19050" b="28575"/>
+                <wp:wrapNone/>
+                <wp:docPr id="15" name="Text Box 2"/>
+                <wp:cNvGraphicFramePr>
+                  <a:graphicFrameLocks xmlns:a="http://schemas.openxmlformats.org/drawingml/2006/main"/>
+                </wp:cNvGraphicFramePr>
+                <a:graphic xmlns:a="http://schemas.openxmlformats.org/drawingml/2006/main">
+                  <a:graphicData uri="http://schemas.microsoft.com/office/word/2010/wordprocessingShape">
+                    <wps:wsp>
+                      <wps:cNvSpPr txBox="1">
+                        <a:spLocks noChangeArrowheads="1"/>
+                      </wps:cNvSpPr>
+                      <wps:spPr bwMode="auto">
+                        <a:xfrm>
+                          <a:off x="0" y="0"/>
+                          <a:ext cx="781050" cy="428625"/>
+                        </a:xfrm>
+                        <a:prstGeom prst="rect">
+                          <a:avLst/>
+                        </a:prstGeom>
+                        <a:solidFill>
+                          <a:srgbClr val="FFFFFF"/>
+                        </a:solidFill>
+                        <a:ln w="9525">
+                          <a:solidFill>
+                            <a:srgbClr val="000000"/>
+                          </a:solidFill>
+                          <a:miter lim="800000"/>
+                          <a:headEnd/>
+                          <a:tailEnd/>
+                        </a:ln>
+                      </wps:spPr>
+                      <wps:txbx>
+                        <w:txbxContent>
+                          <w:p>
+                            <w:r>
+                              <w:t>Expected Result</w:t>
+                            </w:r>
+                          </w:p>
+                        </w:txbxContent>
+                      </wps:txbx>
+                      <wps:bodyPr rot="0" vert="horz" wrap="square" lIns="91440" tIns="45720" rIns="91440" bIns="45720" anchor="t" anchorCtr="0">
+                        <a:noAutofit/>
+                      </wps:bodyPr>
+                    </wps:wsp>
+                  </a:graphicData>
+                </a:graphic>
+                <wp14:sizeRelH relativeFrom="margin">
+                  <wp14:pctWidth>0</wp14:pctWidth>
+                </wp14:sizeRelH>
+                <wp14:sizeRelV relativeFrom="margin">
+                  <wp14:pctHeight>0</wp14:pctHeight>
+                </wp14:sizeRelV>
+              </wp:anchor>
+            </w:drawing>
+          </mc:Choice>
+          <mc:Fallback>
+            <w:pict>
+              <v:shape w14:anchorId="6197A458" id="_x0000_s1041" type="#_x0000_t202" style="position:absolute;margin-left:47.25pt;margin-top:50.95pt;width:61.5pt;height:33.75pt;z-index:-251633664;visibility:visible;mso-wrap-style:square;mso-width-percent:0;mso-height-percent:0;mso-wrap-distance-left:9pt;mso-wrap-distance-top:3.6pt;mso-wrap-distance-right:9pt;mso-wrap-distance-bottom:3.6pt;mso-position-horizontal:absolute;mso-position-horizontal-relative:text;mso-position-vertical:absolute;mso-position-vertical-relative:text;mso-width-percent:0;mso-height-percent:0;mso-width-relative:margin;mso-height-relative:margin;v-text-anchor:top" o:gfxdata="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">
+                <v:textbox>
+                  <w:txbxContent>
+                    <w:p>
+                      <w:r>
+                        <w:t>Expected Result</w:t>
+                      </w:r>
+                    </w:p>
+                  </w:txbxContent>
+                </v:textbox>
+              </v:shape>
+            </w:pict>
+          </mc:Fallback>
+        </mc:AlternateContent>
+      </w:r>
+      <w:r>
+        <w:br w:type="textWrapping" w:clear="all"/>
+      </w:r>
+    </w:p>
+    <w:p>
+      <w:r>
+        <w:tab/>
+      </w:r>
+      <w:r>
+        <w:t>With learning rate = 1, the algorithm converges after 9 iterations and gives the confusion matrix as below.</w:t>
+      </w:r>
+    </w:p>
+    <w:p>
+      <w:pPr>
+        <w:ind w:firstLine="720"/>
+      </w:pPr>
+      <w:r>
+        <w:t xml:space="preserve">Confusion Matrix for Logistic Regression. </w:t>
+      </w:r>
+    </w:p>
+    <w:tbl>
+      <w:tblPr>
+        <w:tblStyle w:val="TableGrid"/>
+        <w:tblpPr w:leftFromText="180" w:rightFromText="180" w:vertAnchor="text" w:horzAnchor="margin" w:tblpXSpec="center" w:tblpY="136"/>
+        <w:tblOverlap w:val="never"/>
+        <w:tblW w:w="0" w:type="auto"/>
+        <w:tblLook w:val="04A0" w:firstRow="1" w:lastRow="0" w:firstColumn="1" w:lastColumn="0" w:noHBand="0" w:noVBand="1"/>
+      </w:tblPr>
+      <w:tblGrid>
+        <w:gridCol w:w="1483"/>
+        <w:gridCol w:w="1483"/>
+        <w:gridCol w:w="1483"/>
+      </w:tblGrid>
+      <w:tr>
+        <w:trPr>
+          <w:trHeight w:val="608"/>
+        </w:trPr>
+        <w:tc>
+          <w:tcPr>
+            <w:tcW w:w="1483" w:type="dxa"/>
+          </w:tcPr>
+          <w:p/>
+        </w:tc>
+        <w:tc>
+          <w:tcPr>
+            <w:tcW w:w="1483" w:type="dxa"/>
+          </w:tcPr>
+          <w:p>
+            <w:r>
+              <w:t>1</w:t>
+            </w:r>
+          </w:p>
+        </w:tc>
+        <w:tc>
+          <w:tcPr>
+            <w:tcW w:w="1483" w:type="dxa"/>
+          </w:tcPr>
+          <w:p>
+            <w:r>
+              <w:t>0</w:t>
+            </w:r>
+          </w:p>
+        </w:tc>
+      </w:tr>
+      <w:tr>
+        <w:trPr>
+          <w:trHeight w:val="574"/>
+        </w:trPr>
+        <w:tc>
+          <w:tcPr>
+            <w:tcW w:w="1483" w:type="dxa"/>
+          </w:tcPr>
+          <w:p>
+            <w:r>
+              <w:t>1</w:t>
+            </w:r>
+          </w:p>
+        </w:tc>
+        <w:tc>
+          <w:tcPr>
+            <w:tcW w:w="1483" w:type="dxa"/>
+          </w:tcPr>
+          <w:p>
+            <w:r>
+              <w:t>14</w:t>
+            </w:r>
+          </w:p>
+        </w:tc>
+        <w:tc>
+          <w:tcPr>
+            <w:tcW w:w="1483" w:type="dxa"/>
+          </w:tcPr>
+          <w:p>
+            <w:r>
+              <w:t>0</w:t>
+            </w:r>
+          </w:p>
+        </w:tc>
+      </w:tr>
+      <w:tr>
+        <w:trPr>
+          <w:trHeight w:val="574"/>
+        </w:trPr>
+        <w:tc>
+          <w:tcPr>
+            <w:tcW w:w="1483" w:type="dxa"/>
+          </w:tcPr>
+          <w:p>
+            <w:r>
+              <w:t>0</w:t>
+            </w:r>
+          </w:p>
+        </w:tc>
+        <w:tc>
+          <w:tcPr>
+            <w:tcW w:w="1483" w:type="dxa"/>
+          </w:tcPr>
+          <w:p>
+            <w:r>
+              <w:t>0</w:t>
+            </w:r>
+          </w:p>
+        </w:tc>
+        <w:tc>
+          <w:tcPr>
+            <w:tcW w:w="1483" w:type="dxa"/>
+          </w:tcPr>
+          <w:p>
+            <w:r>
+              <w:t>21</w:t>
+            </w:r>
+          </w:p>
+        </w:tc>
+      </w:tr>
+    </w:tbl>
+    <w:p>
+      <w:r>
+        <w:rPr>
+          <w:noProof/>
+        </w:rPr>
+        <mc:AlternateContent>
+          <mc:Choice Requires="wps">
+            <w:drawing>
+              <wp:anchor distT="45720" distB="45720" distL="114300" distR="114300" simplePos="0" relativeHeight="251684864" behindDoc="1" locked="0" layoutInCell="1" allowOverlap="1" wp14:anchorId="49ADF249" wp14:editId="3134AD8B">
+                <wp:simplePos x="0" y="0"/>
+                <wp:positionH relativeFrom="column">
+                  <wp:posOffset>4505325</wp:posOffset>
+                </wp:positionH>
+                <wp:positionV relativeFrom="paragraph">
+                  <wp:posOffset>132715</wp:posOffset>
+                </wp:positionV>
+                <wp:extent cx="781050" cy="428625"/>
+                <wp:effectExtent l="0" t="0" r="19050" b="28575"/>
+                <wp:wrapNone/>
+                <wp:docPr id="16" name="Text Box 16"/>
+                <wp:cNvGraphicFramePr>
+                  <a:graphicFrameLocks xmlns:a="http://schemas.openxmlformats.org/drawingml/2006/main"/>
+                </wp:cNvGraphicFramePr>
+                <a:graphic xmlns:a="http://schemas.openxmlformats.org/drawingml/2006/main">
+                  <a:graphicData uri="http://schemas.microsoft.com/office/word/2010/wordprocessingShape">
+                    <wps:wsp>
+                      <wps:cNvSpPr txBox="1">
+                        <a:spLocks noChangeArrowheads="1"/>
+                      </wps:cNvSpPr>
+                      <wps:spPr bwMode="auto">
+                        <a:xfrm>
+                          <a:off x="0" y="0"/>
+                          <a:ext cx="781050" cy="428625"/>
+                        </a:xfrm>
+                        <a:prstGeom prst="rect">
+                          <a:avLst/>
+                        </a:prstGeom>
+                        <a:solidFill>
+                          <a:srgbClr val="FFFFFF"/>
+                        </a:solidFill>
+                        <a:ln w="9525">
+                          <a:solidFill>
+                            <a:srgbClr val="000000"/>
+                          </a:solidFill>
+                          <a:miter lim="800000"/>
+                          <a:headEnd/>
+                          <a:tailEnd/>
+                        </a:ln>
+                      </wps:spPr>
+                      <wps:txbx>
+                        <w:txbxContent>
+                          <w:p>
+                            <w:r>
+                              <w:t>Predicted Result</w:t>
+                            </w:r>
+                          </w:p>
+                        </w:txbxContent>
+                      </wps:txbx>
+                      <wps:bodyPr rot="0" vert="horz" wrap="square" lIns="91440" tIns="45720" rIns="91440" bIns="45720" anchor="t" anchorCtr="0">
+                        <a:noAutofit/>
+                      </wps:bodyPr>
+                    </wps:wsp>
+                  </a:graphicData>
+                </a:graphic>
+                <wp14:sizeRelH relativeFrom="margin">
+                  <wp14:pctWidth>0</wp14:pctWidth>
+                </wp14:sizeRelH>
+                <wp14:sizeRelV relativeFrom="margin">
+                  <wp14:pctHeight>0</wp14:pctHeight>
+                </wp14:sizeRelV>
+              </wp:anchor>
+            </w:drawing>
+          </mc:Choice>
+          <mc:Fallback>
+            <w:pict>
+              <v:shape w14:anchorId="49ADF249" id="Text Box 16" o:spid="_x0000_s1042" type="#_x0000_t202" style="position:absolute;margin-left:354.75pt;margin-top:10.45pt;width:61.5pt;height:33.75pt;z-index:-251631616;visibility:visible;mso-wrap-style:square;mso-width-percent:0;mso-height-percent:0;mso-wrap-distance-left:9pt;mso-wrap-distance-top:3.6pt;mso-wrap-distance-right:9pt;mso-wrap-distance-bottom:3.6pt;mso-position-horizontal:absolute;mso-position-horizontal-relative:text;mso-position-vertical:absolute;mso-position-vertical-relative:text;mso-width-percent:0;mso-height-percent:0;mso-width-relative:margin;mso-height-relative:margin;v-text-anchor:top" o:gfxdata="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">
+                <v:textbox>
+                  <w:txbxContent>
+                    <w:p>
+                      <w:r>
+                        <w:t>Predicted Result</w:t>
+                      </w:r>
+                    </w:p>
+                  </w:txbxContent>
+                </v:textbox>
+              </v:shape>
+            </w:pict>
+          </mc:Fallback>
+        </mc:AlternateContent>
+      </w:r>
+      <w:r>
+        <w:rPr>
+          <w:noProof/>
+        </w:rPr>
+        <mc:AlternateContent>
+          <mc:Choice Requires="wps">
+            <w:drawing>
+              <wp:anchor distT="45720" distB="45720" distL="114300" distR="114300" simplePos="0" relativeHeight="251685888" behindDoc="1" locked="0" layoutInCell="1" allowOverlap="1" wp14:anchorId="4CF26ADD" wp14:editId="0AFA7110">
+                <wp:simplePos x="0" y="0"/>
+                <wp:positionH relativeFrom="column">
+                  <wp:posOffset>600075</wp:posOffset>
+                </wp:positionH>
+                <wp:positionV relativeFrom="paragraph">
+                  <wp:posOffset>647065</wp:posOffset>
+                </wp:positionV>
+                <wp:extent cx="781050" cy="428625"/>
+                <wp:effectExtent l="0" t="0" r="19050" b="28575"/>
+                <wp:wrapNone/>
+                <wp:docPr id="17" name="Text Box 2"/>
+                <wp:cNvGraphicFramePr>
+                  <a:graphicFrameLocks xmlns:a="http://schemas.openxmlformats.org/drawingml/2006/main"/>
+                </wp:cNvGraphicFramePr>
+                <a:graphic xmlns:a="http://schemas.openxmlformats.org/drawingml/2006/main">
+                  <a:graphicData uri="http://schemas.microsoft.com/office/word/2010/wordprocessingShape">
+                    <wps:wsp>
+                      <wps:cNvSpPr txBox="1">
+                        <a:spLocks noChangeArrowheads="1"/>
+                      </wps:cNvSpPr>
+                      <wps:spPr bwMode="auto">
+                        <a:xfrm>
+                          <a:off x="0" y="0"/>
+                          <a:ext cx="781050" cy="428625"/>
+                        </a:xfrm>
+                        <a:prstGeom prst="rect">
+                          <a:avLst/>
+                        </a:prstGeom>
+                        <a:solidFill>
+                          <a:srgbClr val="FFFFFF"/>
+                        </a:solidFill>
+                        <a:ln w="9525">
+                          <a:solidFill>
+                            <a:srgbClr val="000000"/>
+                          </a:solidFill>
+                          <a:miter lim="800000"/>
+                          <a:headEnd/>
+                          <a:tailEnd/>
+                        </a:ln>
+                      </wps:spPr>
+                      <wps:txbx>
+                        <w:txbxContent>
+                          <w:p>
+                            <w:r>
+                              <w:t>Expected Result</w:t>
+                            </w:r>
+                          </w:p>
+                        </w:txbxContent>
+                      </wps:txbx>
+                      <wps:bodyPr rot="0" vert="horz" wrap="square" lIns="91440" tIns="45720" rIns="91440" bIns="45720" anchor="t" anchorCtr="0">
+                        <a:noAutofit/>
+                      </wps:bodyPr>
+                    </wps:wsp>
+                  </a:graphicData>
+                </a:graphic>
+                <wp14:sizeRelH relativeFrom="margin">
+                  <wp14:pctWidth>0</wp14:pctWidth>
+                </wp14:sizeRelH>
+                <wp14:sizeRelV relativeFrom="margin">
+                  <wp14:pctHeight>0</wp14:pctHeight>
+                </wp14:sizeRelV>
+              </wp:anchor>
+            </w:drawing>
+          </mc:Choice>
+          <mc:Fallback>
+            <w:pict>
+              <v:shape w14:anchorId="4CF26ADD" id="_x0000_s1043" type="#_x0000_t202" style="position:absolute;margin-left:47.25pt;margin-top:50.95pt;width:61.5pt;height:33.75pt;z-index:-251630592;visibility:visible;mso-wrap-style:square;mso-width-percent:0;mso-height-percent:0;mso-wrap-distance-left:9pt;mso-wrap-distance-top:3.6pt;mso-wrap-distance-right:9pt;mso-wrap-distance-bottom:3.6pt;mso-position-horizontal:absolute;mso-position-horizontal-relative:text;mso-position-vertical:absolute;mso-position-vertical-relative:text;mso-width-percent:0;mso-height-percent:0;mso-width-relative:margin;mso-height-relative:margin;v-text-anchor:top" o:gfxdata="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">
+                <v:textbox>
+                  <w:txbxContent>
+                    <w:p>
+                      <w:r>
+                        <w:t>Expected Result</w:t>
+                      </w:r>
+                    </w:p>
+                  </w:txbxContent>
+                </v:textbox>
+              </v:shape>
+            </w:pict>
+          </mc:Fallback>
+        </mc:AlternateContent>
+      </w:r>
+      <w:r>
+        <w:br w:type="textWrapping" w:clear="all"/>
+      </w:r>
+    </w:p>
+    <w:p>
+      <w:r>
+        <w:t>For all the above learning rates, logistic regression converges but with different number of iterations.</w:t>
+      </w:r>
+    </w:p>
+    <w:p>
       <w:pPr>
         <w:pStyle w:val="Heading2"/>
       </w:pPr>
@@ -1332,65 +2950,166 @@
     <w:p>
       <w:r>
         <w:tab/>
-        <w:t>When running our logistic regression code, we made a peculiar observation. The algorithm converges only when the ƞ value was greater than the threshold by a factor of 100</w:t>
-      </w:r>
-      <w:r>
-        <w:t>0</w:t>
-      </w:r>
-      <w:r>
-        <w:t xml:space="preserve">. No matter the value of ƞ, it has to </w:t>
-      </w:r>
-      <w:r>
-        <w:t>obey the abo</w:t>
-      </w:r>
-      <w:r>
-        <w:t>ve condition. For example, when ƞ is 1.0e</w:t>
-      </w:r>
-      <w:r>
-        <w:rPr>
-          <w:vertAlign w:val="superscript"/>
-        </w:rPr>
-        <w:t>-8</w:t>
-      </w:r>
-      <w:r>
-        <w:t xml:space="preserve"> </w:t>
-      </w:r>
-      <w:r>
-        <w:t>then threshold should be 1.0e</w:t>
-      </w:r>
-      <w:r>
-        <w:rPr>
-          <w:vertAlign w:val="superscript"/>
-        </w:rPr>
-        <w:t>-5</w:t>
-      </w:r>
-      <w:r>
-        <w:t xml:space="preserve"> or greater.</w:t>
+        <w:t>In both the algorithms we implemented, we obtained an accuracy of 100%, which was unusual but when we run the algorithms in WEKA on the given training and test dataset we obtained similar results.</w:t>
+      </w:r>
+      <w:r>
+        <w:tab/>
+      </w:r>
+      <w:r>
+        <w:t>In WEKA, Naïve Bayes gives an accuracy of 100% and Logistic Regression gives an accuracy of 94.29%. Hence Naïve Bayes works better than Logistic Regression in this</w:t>
+      </w:r>
+      <w:r>
+        <w:t xml:space="preserve"> case. The data set given was too small and with a lot of features. The training set did not provide a good variety of tuples for training, we observed that whenever feature number 4 (counting from 1) was 1, the actual label was 1. Even an extremely simple classifier like a decision tree stump can correctly classify the given test data because </w:t>
+      </w:r>
+      <w:r>
+        <w:lastRenderedPageBreak/>
+        <w:t>even the test data follows t</w:t>
+      </w:r>
+      <w:r>
+        <w:t xml:space="preserve">he pattern of the training set ie: the actual label is 1 whenever feature number 4 is 1. Apart from this observation, we read a couple of papers which confirm our conclusion that for small data sets naïve Bayes works better than logistic regression but with large datasets, logistic regression works better.  </w:t>
       </w:r>
     </w:p>
     <w:p>
       <w:r>
         <w:tab/>
-        <w:t>In both the algorithms we implemented, we obtained an accuracy of 100%, which was unusual but when we run the algorithms in WEKA on the given training and test dataset we obtained similar results.</w:t>
-      </w:r>
-      <w:r>
-        <w:tab/>
-      </w:r>
-      <w:r>
-        <w:t xml:space="preserve">In WEKA, Naïve Bayes gives an accuracy of 100% and Logistic Regression gives an accuracy of 94.29%. Hence Naïve Bayes works better than Logistic Regression in this case. We do not know why but our speculation is that Naïve Bayes models a probability for the class labels using the feature distribution and Logistic Regression tries to classify the given sample as positive or negative with the probability of 1 or 0. We cannot apply decision </w:t>
-      </w:r>
-      <w:r>
-        <w:t xml:space="preserve">theory on Logistic Regression. </w:t>
-      </w:r>
+      </w:r>
+    </w:p>
+    <w:sdt>
+      <w:sdtPr>
+        <w:id w:val="-1660067968"/>
+        <w:docPartObj>
+          <w:docPartGallery w:val="Bibliographies"/>
+          <w:docPartUnique/>
+        </w:docPartObj>
+      </w:sdtPr>
+      <w:sdtEndPr>
+        <w:rPr>
+          <w:rFonts w:asciiTheme="minorHAnsi" w:eastAsiaTheme="minorHAnsi" w:hAnsiTheme="minorHAnsi" w:cstheme="minorBidi"/>
+          <w:color w:val="auto"/>
+          <w:sz w:val="22"/>
+          <w:szCs w:val="22"/>
+        </w:rPr>
+      </w:sdtEndPr>
+      <w:sdtContent>
+        <w:p>
+          <w:pPr>
+            <w:pStyle w:val="Heading1"/>
+          </w:pPr>
+          <w:r>
+            <w:t>References</w:t>
+          </w:r>
+        </w:p>
+        <w:sdt>
+          <w:sdtPr>
+            <w:id w:val="-573587230"/>
+            <w:bibliography/>
+          </w:sdtPr>
+          <w:sdtContent>
+            <w:p>
+              <w:pPr>
+                <w:pStyle w:val="Bibliography"/>
+                <w:ind w:left="720" w:hanging="720"/>
+                <w:rPr>
+                  <w:noProof/>
+                  <w:sz w:val="24"/>
+                  <w:szCs w:val="24"/>
+                </w:rPr>
+              </w:pPr>
+              <w:r>
+                <w:fldChar w:fldCharType="begin"/>
+              </w:r>
+              <w:r>
+                <w:instrText xml:space="preserve"> BIBLIOGRAPHY </w:instrText>
+              </w:r>
+              <w:r>
+                <w:fldChar w:fldCharType="separate"/>
+              </w:r>
+              <w:r>
+                <w:rPr>
+                  <w:noProof/>
+                </w:rPr>
+                <w:t xml:space="preserve">Jordan, A. N. (n.d.). </w:t>
+              </w:r>
+              <w:r>
+                <w:rPr>
+                  <w:i/>
+                  <w:iCs/>
+                  <w:noProof/>
+                </w:rPr>
+                <w:t>On Discriminativ evs Generative Classifiers: A comparison of Logistic Regression and naive Bayes.</w:t>
+              </w:r>
+              <w:r>
+                <w:rPr>
+                  <w:noProof/>
+                </w:rPr>
+                <w:t xml:space="preserve"> Retrieved from http://ai.stanford.edu/~ang/papers/nips01-discriminativegenerative.pdf</w:t>
+              </w:r>
+            </w:p>
+            <w:p>
+              <w:pPr>
+                <w:pStyle w:val="Bibliography"/>
+                <w:ind w:left="720" w:hanging="720"/>
+                <w:rPr>
+                  <w:noProof/>
+                </w:rPr>
+              </w:pPr>
+              <w:r>
+                <w:rPr>
+                  <w:noProof/>
+                </w:rPr>
+                <w:t>Natarajan, P. (n.d.). Class slides.</w:t>
+              </w:r>
+            </w:p>
+            <w:p>
+              <w:pPr>
+                <w:pStyle w:val="Bibliography"/>
+                <w:ind w:left="720" w:hanging="720"/>
+                <w:rPr>
+                  <w:noProof/>
+                </w:rPr>
+              </w:pPr>
+              <w:r>
+                <w:rPr>
+                  <w:noProof/>
+                </w:rPr>
+                <w:t xml:space="preserve">Schapire, R., &amp; Blei, D. (n.d.). </w:t>
+              </w:r>
+              <w:r>
+                <w:rPr>
+                  <w:i/>
+                  <w:iCs/>
+                  <w:noProof/>
+                </w:rPr>
+                <w:t>COS 424: Interacting with Data.</w:t>
+              </w:r>
+              <w:r>
+                <w:rPr>
+                  <w:noProof/>
+                </w:rPr>
+                <w:t xml:space="preserve"> Retrieved from http://www.cs.princeton.edu/courses/archive/spr07/cos424/scribe_notes/0410.pdf</w:t>
+              </w:r>
+            </w:p>
+            <w:p>
+              <w:r>
+                <w:rPr>
+                  <w:b/>
+                  <w:bCs/>
+                  <w:noProof/>
+                </w:rPr>
+                <w:fldChar w:fldCharType="end"/>
+              </w:r>
+            </w:p>
+          </w:sdtContent>
+        </w:sdt>
+      </w:sdtContent>
+    </w:sdt>
+    <w:p>
       <w:bookmarkStart w:id="0" w:name="_GoBack"/>
       <w:bookmarkEnd w:id="0"/>
+      <w:r>
+        <w:t>By : Huzefa Dargahwala, Rahul Pasunuri</w:t>
+      </w:r>
     </w:p>
-    <w:p>
-      <w:r>
-        <w:tab/>
-      </w:r>
-    </w:p>
-    <w:p/>
     <w:sectPr>
       <w:pgSz w:w="12240" w:h="15840"/>
       <w:pgMar w:top="1440" w:right="1440" w:bottom="1440" w:left="1440" w:header="720" w:footer="720" w:gutter="0"/>
@@ -1838,6 +3557,28 @@
       <w:szCs w:val="26"/>
     </w:rPr>
   </w:style>
+  <w:style w:type="paragraph" w:styleId="Heading3">
+    <w:name w:val="heading 3"/>
+    <w:basedOn w:val="Normal"/>
+    <w:next w:val="Normal"/>
+    <w:link w:val="Heading3Char"/>
+    <w:uiPriority w:val="9"/>
+    <w:unhideWhenUsed/>
+    <w:qFormat/>
+    <w:rsid w:val="00A41FAC"/>
+    <w:pPr>
+      <w:keepNext/>
+      <w:keepLines/>
+      <w:spacing w:before="40" w:after="0"/>
+      <w:outlineLvl w:val="2"/>
+    </w:pPr>
+    <w:rPr>
+      <w:rFonts w:asciiTheme="majorHAnsi" w:eastAsiaTheme="majorEastAsia" w:hAnsiTheme="majorHAnsi" w:cstheme="majorBidi"/>
+      <w:color w:val="1F4D78" w:themeColor="accent1" w:themeShade="7F"/>
+      <w:sz w:val="24"/>
+      <w:szCs w:val="24"/>
+    </w:rPr>
+  </w:style>
   <w:style w:type="character" w:default="1" w:styleId="DefaultParagraphFont">
     <w:name w:val="Default Paragraph Font"/>
     <w:uiPriority w:val="1"/>
@@ -1943,6 +3684,27 @@
         <w:insideV w:val="single" w:sz="4" w:space="0" w:color="auto"/>
       </w:tblBorders>
     </w:tblPr>
+  </w:style>
+  <w:style w:type="character" w:customStyle="1" w:styleId="Heading3Char">
+    <w:name w:val="Heading 3 Char"/>
+    <w:basedOn w:val="DefaultParagraphFont"/>
+    <w:link w:val="Heading3"/>
+    <w:uiPriority w:val="9"/>
+    <w:rsid w:val="00A41FAC"/>
+    <w:rPr>
+      <w:rFonts w:asciiTheme="majorHAnsi" w:eastAsiaTheme="majorEastAsia" w:hAnsiTheme="majorHAnsi" w:cstheme="majorBidi"/>
+      <w:color w:val="1F4D78" w:themeColor="accent1" w:themeShade="7F"/>
+      <w:sz w:val="24"/>
+      <w:szCs w:val="24"/>
+    </w:rPr>
+  </w:style>
+  <w:style w:type="paragraph" w:styleId="Bibliography">
+    <w:name w:val="Bibliography"/>
+    <w:basedOn w:val="Normal"/>
+    <w:next w:val="Normal"/>
+    <w:uiPriority w:val="37"/>
+    <w:unhideWhenUsed/>
+    <w:rsid w:val="00004499"/>
   </w:style>
 </w:styles>
 </file>
@@ -2206,4 +3968,75 @@
     </a:ext>
   </a:extLst>
 </a:theme>
+</file>
+
+<file path=customXml/item1.xml><?xml version="1.0" encoding="utf-8"?>
+<b:Sources xmlns:b="http://schemas.openxmlformats.org/officeDocument/2006/bibliography" xmlns="http://schemas.openxmlformats.org/officeDocument/2006/bibliography" SelectedStyle="\APASixthEditionOfficeOnline.xsl" StyleName="APA" Version="6">
+  <b:Source>
+    <b:Tag>Rob</b:Tag>
+    <b:SourceType>DocumentFromInternetSite</b:SourceType>
+    <b:Guid>{5F47CC72-35AE-40CB-B512-D17003A2CE11}</b:Guid>
+    <b:Title>COS 424: Interacting with Data</b:Title>
+    <b:URL>http://www.cs.princeton.edu/courses/archive/spr07/cos424/scribe_notes/0410.pdf</b:URL>
+    <b:Author>
+      <b:Author>
+        <b:NameList>
+          <b:Person>
+            <b:Last>Schapire</b:Last>
+            <b:First>Rob</b:First>
+          </b:Person>
+          <b:Person>
+            <b:Last>Blei</b:Last>
+            <b:First>David</b:First>
+          </b:Person>
+        </b:NameList>
+      </b:Author>
+    </b:Author>
+    <b:RefOrder>1</b:RefOrder>
+  </b:Source>
+  <b:Source>
+    <b:Tag>And</b:Tag>
+    <b:SourceType>DocumentFromInternetSite</b:SourceType>
+    <b:Guid>{D9456D6D-8E27-4490-B800-DB36020E474F}</b:Guid>
+    <b:Author>
+      <b:Author>
+        <b:NameList>
+          <b:Person>
+            <b:Last>Jordan</b:Last>
+            <b:First>Andrew</b:First>
+            <b:Middle>Ng &amp; Michael</b:Middle>
+          </b:Person>
+        </b:NameList>
+      </b:Author>
+    </b:Author>
+    <b:Title>On Discriminativ evs Generative Classifiers: A comparison of Logistic Regression and naive Bayes</b:Title>
+    <b:URL>http://ai.stanford.edu/~ang/papers/nips01-discriminativegenerative.pdf</b:URL>
+    <b:RefOrder>2</b:RefOrder>
+  </b:Source>
+  <b:Source>
+    <b:Tag>Pro</b:Tag>
+    <b:SourceType>ElectronicSource</b:SourceType>
+    <b:Guid>{F24BF700-1FDD-49D2-B418-A36E34AE4C01}</b:Guid>
+    <b:Title>Class slides</b:Title>
+    <b:Author>
+      <b:Author>
+        <b:NameList>
+          <b:Person>
+            <b:Last>Natarajan</b:Last>
+            <b:First>Prof</b:First>
+          </b:Person>
+        </b:NameList>
+      </b:Author>
+    </b:Author>
+    <b:RefOrder>3</b:RefOrder>
+  </b:Source>
+</b:Sources>
+</file>
+
+<file path=customXml/itemProps1.xml><?xml version="1.0" encoding="utf-8"?>
+<ds:datastoreItem xmlns:ds="http://schemas.openxmlformats.org/officeDocument/2006/customXml" ds:itemID="{783E0AF0-3246-4682-B8BB-2F20AAC67605}">
+  <ds:schemaRefs>
+    <ds:schemaRef ds:uri="http://schemas.openxmlformats.org/officeDocument/2006/bibliography"/>
+  </ds:schemaRefs>
+</ds:datastoreItem>
 </file>
</xml_diff>